<commit_message>
Provided feedback on the 2nd sprint
</commit_message>
<xml_diff>
--- a/Feedback/Sprint 2 Feedback.docx
+++ b/Feedback/Sprint 2 Feedback.docx
@@ -31,11 +31,45 @@
       </w:r>
       <w:r>
         <w:br/>
-        <w:t>class OnMouseHoverListener{</w:t>
-      </w:r>
+        <w:t xml:space="preserve">class </w:t>
+      </w:r>
+      <w:proofErr w:type="spellStart"/>
+      <w:proofErr w:type="gramStart"/>
+      <w:r>
+        <w:t>OnMouseHoverListener</w:t>
+      </w:r>
+      <w:proofErr w:type="spellEnd"/>
+      <w:r>
+        <w:t>{</w:t>
+      </w:r>
+      <w:proofErr w:type="gramEnd"/>
       <w:r>
         <w:br/>
-        <w:t xml:space="preserve">    void handleEvent(SDL_MouseEvent *evt) = 0;</w:t>
+        <w:t xml:space="preserve">    void </w:t>
+      </w:r>
+      <w:proofErr w:type="spellStart"/>
+      <w:r>
+        <w:t>handleEvent</w:t>
+      </w:r>
+      <w:proofErr w:type="spellEnd"/>
+      <w:r>
+        <w:t>(</w:t>
+      </w:r>
+      <w:proofErr w:type="spellStart"/>
+      <w:r>
+        <w:t>SDL_MouseEvent</w:t>
+      </w:r>
+      <w:proofErr w:type="spellEnd"/>
+      <w:r>
+        <w:t xml:space="preserve"> *</w:t>
+      </w:r>
+      <w:proofErr w:type="spellStart"/>
+      <w:r>
+        <w:t>evt</w:t>
+      </w:r>
+      <w:proofErr w:type="spellEnd"/>
+      <w:r>
+        <w:t>) = 0;</w:t>
       </w:r>
       <w:r>
         <w:br/>
@@ -43,7 +77,15 @@
       </w:r>
       <w:r>
         <w:br/>
-        <w:t xml:space="preserve"> which could have subclasses created to define the handleEvent method.  Then, you would put a pointer to this object instead of a pointer to a function.</w:t>
+        <w:t xml:space="preserve"> which could have subclasses created to define the </w:t>
+      </w:r>
+      <w:proofErr w:type="spellStart"/>
+      <w:r>
+        <w:t>handleEvent</w:t>
+      </w:r>
+      <w:proofErr w:type="spellEnd"/>
+      <w:r>
+        <w:t xml:space="preserve"> method.  Then, you would put a pointer to this object instead of a pointer to a function.</w:t>
       </w:r>
     </w:p>
     <w:p>
@@ -67,7 +109,31 @@
         </w:numPr>
       </w:pPr>
       <w:r>
-        <w:t>The GuiContainer contains lists of buttons, text elements etc.  These are all derived from GuiElement so why not have just one list of GUIElements?  Is this not simpler than maintaining separate lists?  Then to draw the elements in the container you just go through the list of elements and tell each of them to draw themselves.</w:t>
+        <w:t xml:space="preserve">The </w:t>
+      </w:r>
+      <w:proofErr w:type="spellStart"/>
+      <w:r>
+        <w:t>GuiContainer</w:t>
+      </w:r>
+      <w:proofErr w:type="spellEnd"/>
+      <w:r>
+        <w:t xml:space="preserve"> contains lists of buttons, text elements etc.  These are all derived from </w:t>
+      </w:r>
+      <w:proofErr w:type="spellStart"/>
+      <w:r>
+        <w:t>GuiElement</w:t>
+      </w:r>
+      <w:proofErr w:type="spellEnd"/>
+      <w:r>
+        <w:t xml:space="preserve"> so why not have just one list of </w:t>
+      </w:r>
+      <w:proofErr w:type="spellStart"/>
+      <w:r>
+        <w:t>GUIElements</w:t>
+      </w:r>
+      <w:proofErr w:type="spellEnd"/>
+      <w:r>
+        <w:t>?  Is this not simpler than maintaining separate lists?  Then to draw the elements in the container you just go through the list of elements and tell each of them to draw themselves.</w:t>
       </w:r>
     </w:p>
     <w:p>
@@ -78,13 +144,51 @@
           <w:numId w:val="1"/>
         </w:numPr>
       </w:pPr>
-      <w:r>
-        <w:t>GuiContainer does not inherit from GUIElement.  Is a container not just another GuiElement which draws th4e elements within it?  If it becomes a GuiElement, then you can place a container anywhere on the screen and have elements within it.  This will require that you implement a pointer to the parent window for every GuiElement and offsets will become relative to the parent container.</w:t>
+      <w:proofErr w:type="spellStart"/>
+      <w:r>
+        <w:t>GuiContainer</w:t>
+      </w:r>
+      <w:proofErr w:type="spellEnd"/>
+      <w:r>
+        <w:t xml:space="preserve"> does not inherit from </w:t>
+      </w:r>
+      <w:proofErr w:type="spellStart"/>
+      <w:r>
+        <w:t>GUIElement</w:t>
+      </w:r>
+      <w:proofErr w:type="spellEnd"/>
+      <w:r>
+        <w:t xml:space="preserve">.  Is a container not just another </w:t>
+      </w:r>
+      <w:proofErr w:type="spellStart"/>
+      <w:r>
+        <w:t>GuiElement</w:t>
+      </w:r>
+      <w:proofErr w:type="spellEnd"/>
+      <w:r>
+        <w:t xml:space="preserve"> which draws th4e elements within it?  If it becomes a </w:t>
+      </w:r>
+      <w:proofErr w:type="spellStart"/>
+      <w:r>
+        <w:t>GuiElement</w:t>
+      </w:r>
+      <w:proofErr w:type="spellEnd"/>
+      <w:r>
+        <w:t xml:space="preserve">, then you can place a container anywhere on the screen and have elements within it.  This will require that you implement a pointer to the parent window for every </w:t>
+      </w:r>
+      <w:proofErr w:type="spellStart"/>
+      <w:r>
+        <w:t>GuiElement</w:t>
+      </w:r>
+      <w:proofErr w:type="spellEnd"/>
+      <w:r>
+        <w:t xml:space="preserve"> and offsets will become relative to the parent container.</w:t>
       </w:r>
     </w:p>
     <w:p>
       <w:pPr>
         <w:pStyle w:val="Heading1"/>
+        <w:ind w:left="360"/>
       </w:pPr>
       <w:r>
         <w:t>Server</w:t>
@@ -92,10 +196,169 @@
     </w:p>
     <w:p>
       <w:pPr>
+        <w:pStyle w:val="ListParagraph"/>
+        <w:numPr>
+          <w:ilvl w:val="0"/>
+          <w:numId w:val="4"/>
+        </w:numPr>
+      </w:pPr>
+      <w:r>
+        <w:t>It says that each game will have 6 clients.  Surely this is a maximum and less than that can be handled efficiently as a vector would do? (I see this is resolved in your data structure)</w:t>
+      </w:r>
+    </w:p>
+    <w:p>
+      <w:pPr>
+        <w:pStyle w:val="ListParagraph"/>
+        <w:numPr>
+          <w:ilvl w:val="0"/>
+          <w:numId w:val="4"/>
+        </w:numPr>
+      </w:pPr>
+      <w:r>
+        <w:t xml:space="preserve">It is not obvious how </w:t>
+      </w:r>
+      <w:proofErr w:type="spellStart"/>
+      <w:r>
+        <w:t>ClientLiaison</w:t>
+      </w:r>
+      <w:proofErr w:type="spellEnd"/>
+      <w:r>
+        <w:t xml:space="preserve"> will access the data necessary to update the client.</w:t>
+      </w:r>
+    </w:p>
+    <w:p>
+      <w:pPr>
+        <w:pStyle w:val="ListParagraph"/>
+        <w:numPr>
+          <w:ilvl w:val="0"/>
+          <w:numId w:val="4"/>
+        </w:numPr>
+      </w:pPr>
+      <w:r>
+        <w:t xml:space="preserve">It looks like part of </w:t>
+      </w:r>
+      <w:proofErr w:type="spellStart"/>
+      <w:r>
+        <w:t>DBLiaison</w:t>
+      </w:r>
+      <w:proofErr w:type="spellEnd"/>
+      <w:r>
+        <w:t xml:space="preserve"> is to maintain a local cache of objects from the database.  This is actually a good idea, but how it is implemented needs to be thought out more carefully.  The simplest idea is that the entire game is read into memory at once and then written to the database at once.  A more </w:t>
+      </w:r>
+      <w:proofErr w:type="spellStart"/>
+      <w:r>
+        <w:t>compelx</w:t>
+      </w:r>
+      <w:proofErr w:type="spellEnd"/>
+      <w:r>
+        <w:t xml:space="preserve"> idea is that each game </w:t>
+      </w:r>
+      <w:proofErr w:type="gramStart"/>
+      <w:r>
+        <w:t>maintain</w:t>
+      </w:r>
+      <w:proofErr w:type="gramEnd"/>
+      <w:r>
+        <w:t xml:space="preserve"> a list of modified objects which need to be written to the database because they have been modified.  This will be more efficient, but will be more work.  It might also be useful in determining what needs to be sent to the clients.</w:t>
+      </w:r>
+    </w:p>
+    <w:p>
+      <w:pPr>
+        <w:pStyle w:val="ListParagraph"/>
+        <w:numPr>
+          <w:ilvl w:val="0"/>
+          <w:numId w:val="4"/>
+        </w:numPr>
+      </w:pPr>
+      <w:r>
+        <w:t>If you do decide to use XML as the interchange format for use with the level editor, it should be converted to the same internal data structures as used by the database people.</w:t>
+      </w:r>
+    </w:p>
+    <w:p>
+      <w:pPr>
+        <w:pStyle w:val="ListParagraph"/>
+        <w:numPr>
+          <w:ilvl w:val="0"/>
+          <w:numId w:val="4"/>
+        </w:numPr>
+      </w:pPr>
+      <w:bookmarkStart w:id="0" w:name="_GoBack"/>
+      <w:bookmarkEnd w:id="0"/>
+    </w:p>
+    <w:p>
+      <w:pPr>
         <w:pStyle w:val="Heading1"/>
       </w:pPr>
       <w:r>
         <w:t>Network</w:t>
+      </w:r>
+    </w:p>
+    <w:p>
+      <w:pPr>
+        <w:pStyle w:val="ListParagraph"/>
+        <w:numPr>
+          <w:ilvl w:val="0"/>
+          <w:numId w:val="3"/>
+        </w:numPr>
+      </w:pPr>
+      <w:r>
+        <w:t xml:space="preserve">In </w:t>
+      </w:r>
+      <w:proofErr w:type="spellStart"/>
+      <w:r>
+        <w:t>Serializable</w:t>
+      </w:r>
+      <w:proofErr w:type="spellEnd"/>
+      <w:r>
+        <w:t xml:space="preserve"> the concept of Data being used to specify what needs to be serialized seems </w:t>
+      </w:r>
+      <w:proofErr w:type="gramStart"/>
+      <w:r>
+        <w:t>to</w:t>
+      </w:r>
+      <w:proofErr w:type="gramEnd"/>
+      <w:r>
+        <w:t xml:space="preserve"> specific to this problem.  I think the idea needs to be generalized to where you can specify individual fields which need to be serialized or </w:t>
+      </w:r>
+      <w:proofErr w:type="spellStart"/>
+      <w:r>
+        <w:t>deserialized</w:t>
+      </w:r>
+      <w:proofErr w:type="spellEnd"/>
+      <w:r>
+        <w:t>.  At the least, it needs a higher level resolution that will be more applicable to a wider range of data structures.</w:t>
+      </w:r>
+    </w:p>
+    <w:p>
+      <w:pPr>
+        <w:pStyle w:val="ListParagraph"/>
+        <w:numPr>
+          <w:ilvl w:val="0"/>
+          <w:numId w:val="3"/>
+        </w:numPr>
+      </w:pPr>
+      <w:r>
+        <w:t xml:space="preserve">I expected that the Packet would have an easy way to turn it into a stream of bytes.  It might even implement </w:t>
+      </w:r>
+      <w:proofErr w:type="spellStart"/>
+      <w:r>
+        <w:t>Serializable</w:t>
+      </w:r>
+      <w:proofErr w:type="spellEnd"/>
+      <w:r>
+        <w:t>.  At the moment, this is noticeably missing.</w:t>
+      </w:r>
+    </w:p>
+    <w:p>
+      <w:pPr>
+        <w:pStyle w:val="ListParagraph"/>
+        <w:numPr>
+          <w:ilvl w:val="0"/>
+          <w:numId w:val="3"/>
+        </w:numPr>
+      </w:pPr>
+      <w:r>
+        <w:t>I never did find the UML people referred to in the SCRUM report.  Did it fail to get checked in?</w:t>
       </w:r>
     </w:p>
     <w:p>
@@ -115,7 +378,15 @@
         </w:numPr>
       </w:pPr>
       <w:r>
-        <w:t>Skeleton code is missing the .sln file to open the project</w:t>
+        <w:t>Skeleton code is missing the .</w:t>
+      </w:r>
+      <w:proofErr w:type="spellStart"/>
+      <w:r>
+        <w:t>sln</w:t>
+      </w:r>
+      <w:proofErr w:type="spellEnd"/>
+      <w:r>
+        <w:t xml:space="preserve"> file to open the project</w:t>
       </w:r>
     </w:p>
     <w:p>
@@ -127,10 +398,37 @@
         </w:numPr>
       </w:pPr>
       <w:r>
-        <w:t>One thing that I do not see in the data structures is the concept of a game.  It looks like the player is the equivalent of the game and uses a teamID to represent the game.  It would be simpler to use a Game object to represent a game and then it would have a list of players and the structure of the game.  This would yield one copy of the structure of the game rather than one copy per player which is what it looks like you have now.</w:t>
-      </w:r>
-      <w:bookmarkStart w:id="0" w:name="_GoBack"/>
-      <w:bookmarkEnd w:id="0"/>
+        <w:t xml:space="preserve">One thing that I do not see in the data structures is the concept of a game.  It looks like the player is the equivalent of the game and uses a </w:t>
+      </w:r>
+      <w:proofErr w:type="spellStart"/>
+      <w:r>
+        <w:t>teamID</w:t>
+      </w:r>
+      <w:proofErr w:type="spellEnd"/>
+      <w:r>
+        <w:t xml:space="preserve"> to represent the game.  It would be simpler to use a Game object to represent a game and then it would have a list of players and the structure of the game.  This would yield one copy of the structure of the game rather than one copy per player which is what it looks like you have now.</w:t>
+      </w:r>
+    </w:p>
+    <w:p>
+      <w:pPr>
+        <w:pStyle w:val="ListParagraph"/>
+        <w:numPr>
+          <w:ilvl w:val="0"/>
+          <w:numId w:val="2"/>
+        </w:numPr>
+      </w:pPr>
+      <w:r>
+        <w:t>Network is using a namespace for their code.  Should you adopt the same top-level namespace?</w:t>
+      </w:r>
+    </w:p>
+    <w:p>
+      <w:pPr>
+        <w:pStyle w:val="ListParagraph"/>
+        <w:numPr>
+          <w:ilvl w:val="0"/>
+          <w:numId w:val="2"/>
+        </w:numPr>
+      </w:pPr>
     </w:p>
     <w:p/>
     <w:sectPr>
@@ -259,9 +557,235 @@
     </w:lvl>
   </w:abstractNum>
   <w:abstractNum w:abstractNumId="1">
+    <w:nsid w:val="4AF0256D"/>
+    <w:multiLevelType w:val="hybridMultilevel"/>
+    <w:tmpl w:val="F3A460A2"/>
+    <w:lvl w:ilvl="0" w:tplc="04090001">
+      <w:start w:val="1"/>
+      <w:numFmt w:val="bullet"/>
+      <w:lvlText w:val=""/>
+      <w:lvlJc w:val="left"/>
+      <w:pPr>
+        <w:ind w:left="720" w:hanging="360"/>
+      </w:pPr>
+      <w:rPr>
+        <w:rFonts w:ascii="Symbol" w:hAnsi="Symbol" w:hint="default"/>
+      </w:rPr>
+    </w:lvl>
+    <w:lvl w:ilvl="1" w:tplc="04090003" w:tentative="1">
+      <w:start w:val="1"/>
+      <w:numFmt w:val="bullet"/>
+      <w:lvlText w:val="o"/>
+      <w:lvlJc w:val="left"/>
+      <w:pPr>
+        <w:ind w:left="1440" w:hanging="360"/>
+      </w:pPr>
+      <w:rPr>
+        <w:rFonts w:ascii="Courier New" w:hAnsi="Courier New" w:cs="Courier New" w:hint="default"/>
+      </w:rPr>
+    </w:lvl>
+    <w:lvl w:ilvl="2" w:tplc="04090005" w:tentative="1">
+      <w:start w:val="1"/>
+      <w:numFmt w:val="bullet"/>
+      <w:lvlText w:val=""/>
+      <w:lvlJc w:val="left"/>
+      <w:pPr>
+        <w:ind w:left="2160" w:hanging="360"/>
+      </w:pPr>
+      <w:rPr>
+        <w:rFonts w:ascii="Wingdings" w:hAnsi="Wingdings" w:hint="default"/>
+      </w:rPr>
+    </w:lvl>
+    <w:lvl w:ilvl="3" w:tplc="04090001" w:tentative="1">
+      <w:start w:val="1"/>
+      <w:numFmt w:val="bullet"/>
+      <w:lvlText w:val=""/>
+      <w:lvlJc w:val="left"/>
+      <w:pPr>
+        <w:ind w:left="2880" w:hanging="360"/>
+      </w:pPr>
+      <w:rPr>
+        <w:rFonts w:ascii="Symbol" w:hAnsi="Symbol" w:hint="default"/>
+      </w:rPr>
+    </w:lvl>
+    <w:lvl w:ilvl="4" w:tplc="04090003" w:tentative="1">
+      <w:start w:val="1"/>
+      <w:numFmt w:val="bullet"/>
+      <w:lvlText w:val="o"/>
+      <w:lvlJc w:val="left"/>
+      <w:pPr>
+        <w:ind w:left="3600" w:hanging="360"/>
+      </w:pPr>
+      <w:rPr>
+        <w:rFonts w:ascii="Courier New" w:hAnsi="Courier New" w:cs="Courier New" w:hint="default"/>
+      </w:rPr>
+    </w:lvl>
+    <w:lvl w:ilvl="5" w:tplc="04090005" w:tentative="1">
+      <w:start w:val="1"/>
+      <w:numFmt w:val="bullet"/>
+      <w:lvlText w:val=""/>
+      <w:lvlJc w:val="left"/>
+      <w:pPr>
+        <w:ind w:left="4320" w:hanging="360"/>
+      </w:pPr>
+      <w:rPr>
+        <w:rFonts w:ascii="Wingdings" w:hAnsi="Wingdings" w:hint="default"/>
+      </w:rPr>
+    </w:lvl>
+    <w:lvl w:ilvl="6" w:tplc="04090001" w:tentative="1">
+      <w:start w:val="1"/>
+      <w:numFmt w:val="bullet"/>
+      <w:lvlText w:val=""/>
+      <w:lvlJc w:val="left"/>
+      <w:pPr>
+        <w:ind w:left="5040" w:hanging="360"/>
+      </w:pPr>
+      <w:rPr>
+        <w:rFonts w:ascii="Symbol" w:hAnsi="Symbol" w:hint="default"/>
+      </w:rPr>
+    </w:lvl>
+    <w:lvl w:ilvl="7" w:tplc="04090003" w:tentative="1">
+      <w:start w:val="1"/>
+      <w:numFmt w:val="bullet"/>
+      <w:lvlText w:val="o"/>
+      <w:lvlJc w:val="left"/>
+      <w:pPr>
+        <w:ind w:left="5760" w:hanging="360"/>
+      </w:pPr>
+      <w:rPr>
+        <w:rFonts w:ascii="Courier New" w:hAnsi="Courier New" w:cs="Courier New" w:hint="default"/>
+      </w:rPr>
+    </w:lvl>
+    <w:lvl w:ilvl="8" w:tplc="04090005" w:tentative="1">
+      <w:start w:val="1"/>
+      <w:numFmt w:val="bullet"/>
+      <w:lvlText w:val=""/>
+      <w:lvlJc w:val="left"/>
+      <w:pPr>
+        <w:ind w:left="6480" w:hanging="360"/>
+      </w:pPr>
+      <w:rPr>
+        <w:rFonts w:ascii="Wingdings" w:hAnsi="Wingdings" w:hint="default"/>
+      </w:rPr>
+    </w:lvl>
+  </w:abstractNum>
+  <w:abstractNum w:abstractNumId="2">
     <w:nsid w:val="4E194BBB"/>
     <w:multiLevelType w:val="hybridMultilevel"/>
-    <w:tmpl w:val="F34684C0"/>
+    <w:tmpl w:val="296A3E40"/>
+    <w:lvl w:ilvl="0" w:tplc="04090001">
+      <w:start w:val="1"/>
+      <w:numFmt w:val="bullet"/>
+      <w:lvlText w:val=""/>
+      <w:lvlJc w:val="left"/>
+      <w:pPr>
+        <w:ind w:left="720" w:hanging="360"/>
+      </w:pPr>
+      <w:rPr>
+        <w:rFonts w:ascii="Symbol" w:hAnsi="Symbol" w:hint="default"/>
+      </w:rPr>
+    </w:lvl>
+    <w:lvl w:ilvl="1" w:tplc="04090003" w:tentative="1">
+      <w:start w:val="1"/>
+      <w:numFmt w:val="bullet"/>
+      <w:lvlText w:val="o"/>
+      <w:lvlJc w:val="left"/>
+      <w:pPr>
+        <w:ind w:left="1440" w:hanging="360"/>
+      </w:pPr>
+      <w:rPr>
+        <w:rFonts w:ascii="Courier New" w:hAnsi="Courier New" w:cs="Courier New" w:hint="default"/>
+      </w:rPr>
+    </w:lvl>
+    <w:lvl w:ilvl="2" w:tplc="04090005" w:tentative="1">
+      <w:start w:val="1"/>
+      <w:numFmt w:val="bullet"/>
+      <w:lvlText w:val=""/>
+      <w:lvlJc w:val="left"/>
+      <w:pPr>
+        <w:ind w:left="2160" w:hanging="360"/>
+      </w:pPr>
+      <w:rPr>
+        <w:rFonts w:ascii="Wingdings" w:hAnsi="Wingdings" w:hint="default"/>
+      </w:rPr>
+    </w:lvl>
+    <w:lvl w:ilvl="3" w:tplc="04090001" w:tentative="1">
+      <w:start w:val="1"/>
+      <w:numFmt w:val="bullet"/>
+      <w:lvlText w:val=""/>
+      <w:lvlJc w:val="left"/>
+      <w:pPr>
+        <w:ind w:left="2880" w:hanging="360"/>
+      </w:pPr>
+      <w:rPr>
+        <w:rFonts w:ascii="Symbol" w:hAnsi="Symbol" w:hint="default"/>
+      </w:rPr>
+    </w:lvl>
+    <w:lvl w:ilvl="4" w:tplc="04090003" w:tentative="1">
+      <w:start w:val="1"/>
+      <w:numFmt w:val="bullet"/>
+      <w:lvlText w:val="o"/>
+      <w:lvlJc w:val="left"/>
+      <w:pPr>
+        <w:ind w:left="3600" w:hanging="360"/>
+      </w:pPr>
+      <w:rPr>
+        <w:rFonts w:ascii="Courier New" w:hAnsi="Courier New" w:cs="Courier New" w:hint="default"/>
+      </w:rPr>
+    </w:lvl>
+    <w:lvl w:ilvl="5" w:tplc="04090005" w:tentative="1">
+      <w:start w:val="1"/>
+      <w:numFmt w:val="bullet"/>
+      <w:lvlText w:val=""/>
+      <w:lvlJc w:val="left"/>
+      <w:pPr>
+        <w:ind w:left="4320" w:hanging="360"/>
+      </w:pPr>
+      <w:rPr>
+        <w:rFonts w:ascii="Wingdings" w:hAnsi="Wingdings" w:hint="default"/>
+      </w:rPr>
+    </w:lvl>
+    <w:lvl w:ilvl="6" w:tplc="04090001" w:tentative="1">
+      <w:start w:val="1"/>
+      <w:numFmt w:val="bullet"/>
+      <w:lvlText w:val=""/>
+      <w:lvlJc w:val="left"/>
+      <w:pPr>
+        <w:ind w:left="5040" w:hanging="360"/>
+      </w:pPr>
+      <w:rPr>
+        <w:rFonts w:ascii="Symbol" w:hAnsi="Symbol" w:hint="default"/>
+      </w:rPr>
+    </w:lvl>
+    <w:lvl w:ilvl="7" w:tplc="04090003" w:tentative="1">
+      <w:start w:val="1"/>
+      <w:numFmt w:val="bullet"/>
+      <w:lvlText w:val="o"/>
+      <w:lvlJc w:val="left"/>
+      <w:pPr>
+        <w:ind w:left="5760" w:hanging="360"/>
+      </w:pPr>
+      <w:rPr>
+        <w:rFonts w:ascii="Courier New" w:hAnsi="Courier New" w:cs="Courier New" w:hint="default"/>
+      </w:rPr>
+    </w:lvl>
+    <w:lvl w:ilvl="8" w:tplc="04090005" w:tentative="1">
+      <w:start w:val="1"/>
+      <w:numFmt w:val="bullet"/>
+      <w:lvlText w:val=""/>
+      <w:lvlJc w:val="left"/>
+      <w:pPr>
+        <w:ind w:left="6480" w:hanging="360"/>
+      </w:pPr>
+      <w:rPr>
+        <w:rFonts w:ascii="Wingdings" w:hAnsi="Wingdings" w:hint="default"/>
+      </w:rPr>
+    </w:lvl>
+  </w:abstractNum>
+  <w:abstractNum w:abstractNumId="3">
+    <w:nsid w:val="655C50A9"/>
+    <w:multiLevelType w:val="hybridMultilevel"/>
+    <w:tmpl w:val="63788A72"/>
     <w:lvl w:ilvl="0" w:tplc="04090001">
       <w:start w:val="1"/>
       <w:numFmt w:val="bullet"/>
@@ -372,10 +896,16 @@
     </w:lvl>
   </w:abstractNum>
   <w:num w:numId="1">
-    <w:abstractNumId w:val="1"/>
+    <w:abstractNumId w:val="2"/>
   </w:num>
   <w:num w:numId="2">
     <w:abstractNumId w:val="0"/>
+  </w:num>
+  <w:num w:numId="3">
+    <w:abstractNumId w:val="3"/>
+  </w:num>
+  <w:num w:numId="4">
+    <w:abstractNumId w:val="1"/>
   </w:num>
 </w:numbering>
 </file>

</xml_diff>

<commit_message>
Added some response comments in Sprint 2 & 3 Feedback for Rob Robson.
</commit_message>
<xml_diff>
--- a/Feedback/Sprint 2 Feedback.docx
+++ b/Feedback/Sprint 2 Feedback.docx
@@ -1,6 +1,6 @@
 
 <file path=word/document.xml><?xml version="1.0" encoding="utf-8"?>
-<w:document xmlns:wpc="http://schemas.microsoft.com/office/word/2010/wordprocessingCanvas" xmlns:mc="http://schemas.openxmlformats.org/markup-compatibility/2006" xmlns:o="urn:schemas-microsoft-com:office:office" xmlns:r="http://schemas.openxmlformats.org/officeDocument/2006/relationships" xmlns:m="http://schemas.openxmlformats.org/officeDocument/2006/math" xmlns:v="urn:schemas-microsoft-com:vml" xmlns:wp14="http://schemas.microsoft.com/office/word/2010/wordprocessingDrawing" xmlns:wp="http://schemas.openxmlformats.org/drawingml/2006/wordprocessingDrawing" xmlns:w10="urn:schemas-microsoft-com:office:word" xmlns:w="http://schemas.openxmlformats.org/wordprocessingml/2006/main" xmlns:w14="http://schemas.microsoft.com/office/word/2010/wordml" xmlns:wpg="http://schemas.microsoft.com/office/word/2010/wordprocessingGroup" xmlns:wpi="http://schemas.microsoft.com/office/word/2010/wordprocessingInk" xmlns:wne="http://schemas.microsoft.com/office/word/2006/wordml" xmlns:wps="http://schemas.microsoft.com/office/word/2010/wordprocessingShape" mc:Ignorable="w14 wp14">
+<w:document xmlns:wpc="http://schemas.microsoft.com/office/word/2010/wordprocessingCanvas" xmlns:mc="http://schemas.openxmlformats.org/markup-compatibility/2006" xmlns:o="urn:schemas-microsoft-com:office:office" xmlns:r="http://schemas.openxmlformats.org/officeDocument/2006/relationships" xmlns:m="http://schemas.openxmlformats.org/officeDocument/2006/math" xmlns:v="urn:schemas-microsoft-com:vml" xmlns:wp14="http://schemas.microsoft.com/office/word/2010/wordprocessingDrawing" xmlns:wp="http://schemas.openxmlformats.org/drawingml/2006/wordprocessingDrawing" xmlns:w10="urn:schemas-microsoft-com:office:word" xmlns:w="http://schemas.openxmlformats.org/wordprocessingml/2006/main" xmlns:w14="http://schemas.microsoft.com/office/word/2010/wordml" xmlns:w15="http://schemas.microsoft.com/office/word/2012/wordml" xmlns:wpg="http://schemas.microsoft.com/office/word/2010/wordprocessingGroup" xmlns:wpi="http://schemas.microsoft.com/office/word/2010/wordprocessingInk" xmlns:wne="http://schemas.microsoft.com/office/word/2006/wordml" xmlns:wps="http://schemas.microsoft.com/office/word/2010/wordprocessingShape" mc:Ignorable="w14 w15 wp14">
   <w:body>
     <w:p>
       <w:pPr>
@@ -31,45 +31,11 @@
       </w:r>
       <w:r>
         <w:br/>
-        <w:t xml:space="preserve">class </w:t>
-      </w:r>
-      <w:proofErr w:type="spellStart"/>
-      <w:proofErr w:type="gramStart"/>
-      <w:r>
-        <w:t>OnMouseHoverListener</w:t>
-      </w:r>
-      <w:proofErr w:type="spellEnd"/>
-      <w:r>
-        <w:t>{</w:t>
-      </w:r>
-      <w:proofErr w:type="gramEnd"/>
+        <w:t>class OnMouseHoverListener{</w:t>
+      </w:r>
       <w:r>
         <w:br/>
-        <w:t xml:space="preserve">    void </w:t>
-      </w:r>
-      <w:proofErr w:type="spellStart"/>
-      <w:r>
-        <w:t>handleEvent</w:t>
-      </w:r>
-      <w:proofErr w:type="spellEnd"/>
-      <w:r>
-        <w:t>(</w:t>
-      </w:r>
-      <w:proofErr w:type="spellStart"/>
-      <w:r>
-        <w:t>SDL_MouseEvent</w:t>
-      </w:r>
-      <w:proofErr w:type="spellEnd"/>
-      <w:r>
-        <w:t xml:space="preserve"> *</w:t>
-      </w:r>
-      <w:proofErr w:type="spellStart"/>
-      <w:r>
-        <w:t>evt</w:t>
-      </w:r>
-      <w:proofErr w:type="spellEnd"/>
-      <w:r>
-        <w:t>) = 0;</w:t>
+        <w:t xml:space="preserve">    void handleEvent(SDL_MouseEvent *evt) = 0;</w:t>
       </w:r>
       <w:r>
         <w:br/>
@@ -77,15 +43,7 @@
       </w:r>
       <w:r>
         <w:br/>
-        <w:t xml:space="preserve"> which could have subclasses created to define the </w:t>
-      </w:r>
-      <w:proofErr w:type="spellStart"/>
-      <w:r>
-        <w:t>handleEvent</w:t>
-      </w:r>
-      <w:proofErr w:type="spellEnd"/>
-      <w:r>
-        <w:t xml:space="preserve"> method.  Then, you would put a pointer to this object instead of a pointer to a function.</w:t>
+        <w:t xml:space="preserve"> which could have subclasses created to define the handleEvent method.  Then, you would put a pointer to this object instead of a pointer to a function.</w:t>
       </w:r>
     </w:p>
     <w:p>
@@ -109,31 +67,7 @@
         </w:numPr>
       </w:pPr>
       <w:r>
-        <w:t xml:space="preserve">The </w:t>
-      </w:r>
-      <w:proofErr w:type="spellStart"/>
-      <w:r>
-        <w:t>GuiContainer</w:t>
-      </w:r>
-      <w:proofErr w:type="spellEnd"/>
-      <w:r>
-        <w:t xml:space="preserve"> contains lists of buttons, text elements etc.  These are all derived from </w:t>
-      </w:r>
-      <w:proofErr w:type="spellStart"/>
-      <w:r>
-        <w:t>GuiElement</w:t>
-      </w:r>
-      <w:proofErr w:type="spellEnd"/>
-      <w:r>
-        <w:t xml:space="preserve"> so why not have just one list of </w:t>
-      </w:r>
-      <w:proofErr w:type="spellStart"/>
-      <w:r>
-        <w:t>GUIElements</w:t>
-      </w:r>
-      <w:proofErr w:type="spellEnd"/>
-      <w:r>
-        <w:t>?  Is this not simpler than maintaining separate lists?  Then to draw the elements in the container you just go through the list of elements and tell each of them to draw themselves.</w:t>
+        <w:t>The GuiContainer contains lists of buttons, text elements etc.  These are all derived from GuiElement so why not have just one list of GUIElements?  Is this not simpler than maintaining separate lists?  Then to draw the elements in the container you just go through the list of elements and tell each of them to draw themselves.</w:t>
       </w:r>
     </w:p>
     <w:p>
@@ -144,45 +78,8 @@
           <w:numId w:val="1"/>
         </w:numPr>
       </w:pPr>
-      <w:proofErr w:type="spellStart"/>
-      <w:r>
-        <w:t>GuiContainer</w:t>
-      </w:r>
-      <w:proofErr w:type="spellEnd"/>
-      <w:r>
-        <w:t xml:space="preserve"> does not inherit from </w:t>
-      </w:r>
-      <w:proofErr w:type="spellStart"/>
-      <w:r>
-        <w:t>GUIElement</w:t>
-      </w:r>
-      <w:proofErr w:type="spellEnd"/>
-      <w:r>
-        <w:t xml:space="preserve">.  Is a container not just another </w:t>
-      </w:r>
-      <w:proofErr w:type="spellStart"/>
-      <w:r>
-        <w:t>GuiElement</w:t>
-      </w:r>
-      <w:proofErr w:type="spellEnd"/>
-      <w:r>
-        <w:t xml:space="preserve"> which draws th4e elements within it?  If it becomes a </w:t>
-      </w:r>
-      <w:proofErr w:type="spellStart"/>
-      <w:r>
-        <w:t>GuiElement</w:t>
-      </w:r>
-      <w:proofErr w:type="spellEnd"/>
-      <w:r>
-        <w:t xml:space="preserve">, then you can place a container anywhere on the screen and have elements within it.  This will require that you implement a pointer to the parent window for every </w:t>
-      </w:r>
-      <w:proofErr w:type="spellStart"/>
-      <w:r>
-        <w:t>GuiElement</w:t>
-      </w:r>
-      <w:proofErr w:type="spellEnd"/>
-      <w:r>
-        <w:t xml:space="preserve"> and offsets will become relative to the parent container.</w:t>
+      <w:r>
+        <w:t>GuiContainer does not inherit from GUIElement.  Is a container not just another GuiElement which draws th4e elements within it?  If it becomes a GuiElement, then you can place a container anywhere on the screen and have elements within it.  This will require that you implement a pointer to the parent window for every GuiElement and offsets will become relative to the parent container.</w:t>
       </w:r>
     </w:p>
     <w:p>
@@ -215,15 +112,7 @@
         </w:numPr>
       </w:pPr>
       <w:r>
-        <w:t xml:space="preserve">It is not obvious how </w:t>
-      </w:r>
-      <w:proofErr w:type="spellStart"/>
-      <w:r>
-        <w:t>ClientLiaison</w:t>
-      </w:r>
-      <w:proofErr w:type="spellEnd"/>
-      <w:r>
-        <w:t xml:space="preserve"> will access the data necessary to update the client.</w:t>
+        <w:t>It is not obvious how ClientLiaison will access the data necessary to update the client.</w:t>
       </w:r>
     </w:p>
     <w:p>
@@ -235,31 +124,7 @@
         </w:numPr>
       </w:pPr>
       <w:r>
-        <w:t xml:space="preserve">It looks like part of </w:t>
-      </w:r>
-      <w:proofErr w:type="spellStart"/>
-      <w:r>
-        <w:t>DBLiaison</w:t>
-      </w:r>
-      <w:proofErr w:type="spellEnd"/>
-      <w:r>
-        <w:t xml:space="preserve"> is to maintain a local cache of objects from the database.  This is actually a good idea, but how it is implemented needs to be thought out more carefully.  The simplest idea is that the entire game is read into memory at once and then written to the database at once.  A more </w:t>
-      </w:r>
-      <w:proofErr w:type="spellStart"/>
-      <w:r>
-        <w:t>compelx</w:t>
-      </w:r>
-      <w:proofErr w:type="spellEnd"/>
-      <w:r>
-        <w:t xml:space="preserve"> idea is that each game </w:t>
-      </w:r>
-      <w:proofErr w:type="gramStart"/>
-      <w:r>
-        <w:t>maintain</w:t>
-      </w:r>
-      <w:proofErr w:type="gramEnd"/>
-      <w:r>
-        <w:t xml:space="preserve"> a list of modified objects which need to be written to the database because they have been modified.  This will be more efficient, but will be more work.  It might also be useful in determining what needs to be sent to the clients.</w:t>
+        <w:t>It looks like part of DBLiaison is to maintain a local cache of objects from the database.  This is actually a good idea, but how it is implemented needs to be thought out more carefully.  The simplest idea is that the entire game is read into memory at once and then written to the database at once.  A more compelx idea is that each game maintain a list of modified objects which need to be written to the database because they have been modified.  This will be more efficient, but will be more work.  It might also be useful in determining what needs to be sent to the clients.</w:t>
       </w:r>
     </w:p>
     <w:p>
@@ -282,8 +147,6 @@
           <w:numId w:val="4"/>
         </w:numPr>
       </w:pPr>
-      <w:bookmarkStart w:id="0" w:name="_GoBack"/>
-      <w:bookmarkEnd w:id="0"/>
     </w:p>
     <w:p>
       <w:pPr>
@@ -302,31 +165,42 @@
         </w:numPr>
       </w:pPr>
       <w:r>
-        <w:t xml:space="preserve">In </w:t>
-      </w:r>
-      <w:proofErr w:type="spellStart"/>
-      <w:r>
-        <w:t>Serializable</w:t>
-      </w:r>
-      <w:proofErr w:type="spellEnd"/>
-      <w:r>
-        <w:t xml:space="preserve"> the concept of Data being used to specify what needs to be serialized seems </w:t>
-      </w:r>
-      <w:proofErr w:type="gramStart"/>
-      <w:r>
-        <w:t>to</w:t>
-      </w:r>
-      <w:proofErr w:type="gramEnd"/>
-      <w:r>
-        <w:t xml:space="preserve"> specific to this problem.  I think the idea needs to be generalized to where you can specify individual fields which need to be serialized or </w:t>
-      </w:r>
-      <w:proofErr w:type="spellStart"/>
-      <w:r>
-        <w:t>deserialized</w:t>
-      </w:r>
-      <w:proofErr w:type="spellEnd"/>
-      <w:r>
-        <w:t>.  At the least, it needs a higher level resolution that will be more applicable to a wider range of data structures.</w:t>
+        <w:t>In Serializable the concept of Data being used to specify what needs to be serialized seems to specific to this problem.  I think the idea needs to be generalized to where you can specify individual fields which need to be serialized or deserialized.  At the least, it needs a higher level resolution that will be more applicable to a wider range of data structures.</w:t>
+      </w:r>
+      <w:r>
+        <w:t xml:space="preserve">  </w:t>
+      </w:r>
+      <w:r>
+        <w:rPr>
+          <w:color w:val="FF0000"/>
+        </w:rPr>
+        <w:t>(Phil: Agreed, it’</w:t>
+      </w:r>
+      <w:r>
+        <w:rPr>
+          <w:color w:val="FF0000"/>
+        </w:rPr>
+        <w:t>s been changed.</w:t>
+      </w:r>
+      <w:r>
+        <w:rPr>
+          <w:color w:val="FF0000"/>
+        </w:rPr>
+        <w:t xml:space="preserve">  Up to 16 individual fields</w:t>
+      </w:r>
+      <w:r>
+        <w:rPr>
+          <w:color w:val="FF0000"/>
+        </w:rPr>
+        <w:t xml:space="preserve"> can be serialized/deserialized at the moment.</w:t>
+      </w:r>
+      <w:bookmarkStart w:id="0" w:name="_GoBack"/>
+      <w:bookmarkEnd w:id="0"/>
+      <w:r>
+        <w:rPr>
+          <w:color w:val="FF0000"/>
+        </w:rPr>
+        <w:t>)</w:t>
       </w:r>
     </w:p>
     <w:p>
@@ -338,15 +212,16 @@
         </w:numPr>
       </w:pPr>
       <w:r>
-        <w:t xml:space="preserve">I expected that the Packet would have an easy way to turn it into a stream of bytes.  It might even implement </w:t>
-      </w:r>
-      <w:proofErr w:type="spellStart"/>
-      <w:r>
-        <w:t>Serializable</w:t>
-      </w:r>
-      <w:proofErr w:type="spellEnd"/>
-      <w:r>
-        <w:t>.  At the moment, this is noticeably missing.</w:t>
+        <w:t>I expected that the Packet would have an easy way to turn it into a stream of bytes.  It might even implement Serializable.  At the moment, this is noticeably missing.</w:t>
+      </w:r>
+      <w:r>
+        <w:t xml:space="preserve">  </w:t>
+      </w:r>
+      <w:r>
+        <w:rPr>
+          <w:color w:val="FF0000"/>
+        </w:rPr>
+        <w:t>(Phil: It’s there.  Check out “Packet::GetPayload()”)</w:t>
       </w:r>
     </w:p>
     <w:p>
@@ -360,6 +235,33 @@
       <w:r>
         <w:t>I never did find the UML people referred to in the SCRUM report.  Did it fail to get checked in?</w:t>
       </w:r>
+      <w:r>
+        <w:t xml:space="preserve"> </w:t>
+      </w:r>
+      <w:r>
+        <w:rPr>
+          <w:color w:val="FF0000"/>
+        </w:rPr>
+        <w:t>(Phil: Yes, I think it did.  It’s up now</w:t>
+      </w:r>
+      <w:r>
+        <w:rPr>
+          <w:color w:val="FF0000"/>
+        </w:rPr>
+        <w:t xml:space="preserve"> though, sorry about that.</w:t>
+      </w:r>
+      <w:r>
+        <w:rPr>
+          <w:color w:val="FF0000"/>
+        </w:rPr>
+        <w:t xml:space="preserve">  Note that the design has likely changed since then.</w:t>
+      </w:r>
+      <w:r>
+        <w:rPr>
+          <w:color w:val="FF0000"/>
+        </w:rPr>
+        <w:t>)</w:t>
+      </w:r>
     </w:p>
     <w:p>
       <w:pPr>
@@ -378,15 +280,7 @@
         </w:numPr>
       </w:pPr>
       <w:r>
-        <w:t>Skeleton code is missing the .</w:t>
-      </w:r>
-      <w:proofErr w:type="spellStart"/>
-      <w:r>
-        <w:t>sln</w:t>
-      </w:r>
-      <w:proofErr w:type="spellEnd"/>
-      <w:r>
-        <w:t xml:space="preserve"> file to open the project</w:t>
+        <w:t>Skeleton code is missing the .sln file to open the project</w:t>
       </w:r>
     </w:p>
     <w:p>
@@ -398,15 +292,7 @@
         </w:numPr>
       </w:pPr>
       <w:r>
-        <w:t xml:space="preserve">One thing that I do not see in the data structures is the concept of a game.  It looks like the player is the equivalent of the game and uses a </w:t>
-      </w:r>
-      <w:proofErr w:type="spellStart"/>
-      <w:r>
-        <w:t>teamID</w:t>
-      </w:r>
-      <w:proofErr w:type="spellEnd"/>
-      <w:r>
-        <w:t xml:space="preserve"> to represent the game.  It would be simpler to use a Game object to represent a game and then it would have a list of players and the structure of the game.  This would yield one copy of the structure of the game rather than one copy per player which is what it looks like you have now.</w:t>
+        <w:t>One thing that I do not see in the data structures is the concept of a game.  It looks like the player is the equivalent of the game and uses a teamID to represent the game.  It would be simpler to use a Game object to represent a game and then it would have a list of players and the structure of the game.  This would yield one copy of the structure of the game rather than one copy per player which is what it looks like you have now.</w:t>
       </w:r>
     </w:p>
     <w:p>
@@ -442,7 +328,7 @@
 </file>
 
 <file path=word/numbering.xml><?xml version="1.0" encoding="utf-8"?>
-<w:numbering xmlns:wpc="http://schemas.microsoft.com/office/word/2010/wordprocessingCanvas" xmlns:mc="http://schemas.openxmlformats.org/markup-compatibility/2006" xmlns:o="urn:schemas-microsoft-com:office:office" xmlns:r="http://schemas.openxmlformats.org/officeDocument/2006/relationships" xmlns:m="http://schemas.openxmlformats.org/officeDocument/2006/math" xmlns:v="urn:schemas-microsoft-com:vml" xmlns:wp14="http://schemas.microsoft.com/office/word/2010/wordprocessingDrawing" xmlns:wp="http://schemas.openxmlformats.org/drawingml/2006/wordprocessingDrawing" xmlns:w10="urn:schemas-microsoft-com:office:word" xmlns:w="http://schemas.openxmlformats.org/wordprocessingml/2006/main" xmlns:w14="http://schemas.microsoft.com/office/word/2010/wordml" xmlns:wpg="http://schemas.microsoft.com/office/word/2010/wordprocessingGroup" xmlns:wpi="http://schemas.microsoft.com/office/word/2010/wordprocessingInk" xmlns:wne="http://schemas.microsoft.com/office/word/2006/wordml" xmlns:wps="http://schemas.microsoft.com/office/word/2010/wordprocessingShape" mc:Ignorable="w14 wp14">
+<w:numbering xmlns:wpc="http://schemas.microsoft.com/office/word/2010/wordprocessingCanvas" xmlns:mc="http://schemas.openxmlformats.org/markup-compatibility/2006" xmlns:o="urn:schemas-microsoft-com:office:office" xmlns:r="http://schemas.openxmlformats.org/officeDocument/2006/relationships" xmlns:m="http://schemas.openxmlformats.org/officeDocument/2006/math" xmlns:v="urn:schemas-microsoft-com:vml" xmlns:wp14="http://schemas.microsoft.com/office/word/2010/wordprocessingDrawing" xmlns:wp="http://schemas.openxmlformats.org/drawingml/2006/wordprocessingDrawing" xmlns:w10="urn:schemas-microsoft-com:office:word" xmlns:w="http://schemas.openxmlformats.org/wordprocessingml/2006/main" xmlns:w14="http://schemas.microsoft.com/office/word/2010/wordml" xmlns:w15="http://schemas.microsoft.com/office/word/2012/wordml" xmlns:wpg="http://schemas.microsoft.com/office/word/2010/wordprocessingGroup" xmlns:wpi="http://schemas.microsoft.com/office/word/2010/wordprocessingInk" xmlns:wne="http://schemas.microsoft.com/office/word/2006/wordml" xmlns:wps="http://schemas.microsoft.com/office/word/2010/wordprocessingShape" mc:Ignorable="w14 w15 wp14">
   <w:abstractNum w:abstractNumId="0">
     <w:nsid w:val="42322E03"/>
     <w:multiLevelType w:val="hybridMultilevel"/>
@@ -911,7 +797,7 @@
 </file>
 
 <file path=word/styles.xml><?xml version="1.0" encoding="utf-8"?>
-<w:styles xmlns:mc="http://schemas.openxmlformats.org/markup-compatibility/2006" xmlns:r="http://schemas.openxmlformats.org/officeDocument/2006/relationships" xmlns:w="http://schemas.openxmlformats.org/wordprocessingml/2006/main" xmlns:w14="http://schemas.microsoft.com/office/word/2010/wordml" mc:Ignorable="w14">
+<w:styles xmlns:mc="http://schemas.openxmlformats.org/markup-compatibility/2006" xmlns:r="http://schemas.openxmlformats.org/officeDocument/2006/relationships" xmlns:w="http://schemas.openxmlformats.org/wordprocessingml/2006/main" xmlns:w14="http://schemas.microsoft.com/office/word/2010/wordml" xmlns:w15="http://schemas.microsoft.com/office/word/2012/wordml" mc:Ignorable="w14 w15">
   <w:docDefaults>
     <w:rPrDefault>
       <w:rPr>
@@ -927,422 +813,378 @@
       </w:pPr>
     </w:pPrDefault>
   </w:docDefaults>
-  <w:latentStyles w:defLockedState="0" w:defUIPriority="99" w:defSemiHidden="1" w:defUnhideWhenUsed="1" w:defQFormat="0" w:count="267">
-    <w:lsdException w:name="Normal" w:semiHidden="0" w:uiPriority="0" w:unhideWhenUsed="0" w:qFormat="1"/>
-    <w:lsdException w:name="heading 1" w:semiHidden="0" w:uiPriority="9" w:unhideWhenUsed="0" w:qFormat="1"/>
-    <w:lsdException w:name="heading 2" w:uiPriority="9" w:qFormat="1"/>
-    <w:lsdException w:name="heading 3" w:uiPriority="9" w:qFormat="1"/>
-    <w:lsdException w:name="heading 4" w:uiPriority="9" w:qFormat="1"/>
-    <w:lsdException w:name="heading 5" w:uiPriority="9" w:qFormat="1"/>
-    <w:lsdException w:name="heading 6" w:uiPriority="9" w:qFormat="1"/>
-    <w:lsdException w:name="heading 7" w:uiPriority="9" w:qFormat="1"/>
-    <w:lsdException w:name="heading 8" w:uiPriority="9" w:qFormat="1"/>
-    <w:lsdException w:name="heading 9" w:uiPriority="9" w:qFormat="1"/>
-    <w:lsdException w:name="toc 1" w:uiPriority="39"/>
-    <w:lsdException w:name="toc 2" w:uiPriority="39"/>
-    <w:lsdException w:name="toc 3" w:uiPriority="39"/>
-    <w:lsdException w:name="toc 4" w:uiPriority="39"/>
-    <w:lsdException w:name="toc 5" w:uiPriority="39"/>
-    <w:lsdException w:name="toc 6" w:uiPriority="39"/>
-    <w:lsdException w:name="toc 7" w:uiPriority="39"/>
-    <w:lsdException w:name="toc 8" w:uiPriority="39"/>
-    <w:lsdException w:name="toc 9" w:uiPriority="39"/>
-    <w:lsdException w:name="caption" w:uiPriority="35" w:qFormat="1"/>
-    <w:lsdException w:name="Title" w:semiHidden="0" w:uiPriority="10" w:unhideWhenUsed="0" w:qFormat="1"/>
-    <w:lsdException w:name="Default Paragraph Font" w:uiPriority="1"/>
-    <w:lsdException w:name="Subtitle" w:semiHidden="0" w:uiPriority="11" w:unhideWhenUsed="0" w:qFormat="1"/>
-    <w:lsdException w:name="Strong" w:semiHidden="0" w:uiPriority="22" w:unhideWhenUsed="0" w:qFormat="1"/>
-    <w:lsdException w:name="Emphasis" w:semiHidden="0" w:uiPriority="20" w:unhideWhenUsed="0" w:qFormat="1"/>
-    <w:lsdException w:name="Table Grid" w:semiHidden="0" w:uiPriority="59" w:unhideWhenUsed="0"/>
-    <w:lsdException w:name="Placeholder Text" w:unhideWhenUsed="0"/>
-    <w:lsdException w:name="No Spacing" w:semiHidden="0" w:uiPriority="1" w:unhideWhenUsed="0" w:qFormat="1"/>
-    <w:lsdException w:name="Light Shading" w:semiHidden="0" w:uiPriority="60" w:unhideWhenUsed="0"/>
-    <w:lsdException w:name="Light List" w:semiHidden="0" w:uiPriority="61" w:unhideWhenUsed="0"/>
-    <w:lsdException w:name="Light Grid" w:semiHidden="0" w:uiPriority="62" w:unhideWhenUsed="0"/>
-    <w:lsdException w:name="Medium Shading 1" w:semiHidden="0" w:uiPriority="63" w:unhideWhenUsed="0"/>
-    <w:lsdException w:name="Medium Shading 2" w:semiHidden="0" w:uiPriority="64" w:unhideWhenUsed="0"/>
-    <w:lsdException w:name="Medium List 1" w:semiHidden="0" w:uiPriority="65" w:unhideWhenUsed="0"/>
-    <w:lsdException w:name="Medium List 2" w:semiHidden="0" w:uiPriority="66" w:unhideWhenUsed="0"/>
-    <w:lsdException w:name="Medium Grid 1" w:semiHidden="0" w:uiPriority="67" w:unhideWhenUsed="0"/>
-    <w:lsdException w:name="Medium Grid 2" w:semiHidden="0" w:uiPriority="68" w:unhideWhenUsed="0"/>
-    <w:lsdException w:name="Medium Grid 3" w:semiHidden="0" w:uiPriority="69" w:unhideWhenUsed="0"/>
-    <w:lsdException w:name="Dark List" w:semiHidden="0" w:uiPriority="70" w:unhideWhenUsed="0"/>
-    <w:lsdException w:name="Colorful Shading" w:semiHidden="0" w:uiPriority="71" w:unhideWhenUsed="0"/>
-    <w:lsdException w:name="Colorful List" w:semiHidden="0" w:uiPriority="72" w:unhideWhenUsed="0"/>
-    <w:lsdException w:name="Colorful Grid" w:semiHidden="0" w:uiPriority="73" w:unhideWhenUsed="0"/>
-    <w:lsdException w:name="Light Shading Accent 1" w:semiHidden="0" w:uiPriority="60" w:unhideWhenUsed="0"/>
-    <w:lsdException w:name="Light List Accent 1" w:semiHidden="0" w:uiPriority="61" w:unhideWhenUsed="0"/>
-    <w:lsdException w:name="Light Grid Accent 1" w:semiHidden="0" w:uiPriority="62" w:unhideWhenUsed="0"/>
-    <w:lsdException w:name="Medium Shading 1 Accent 1" w:semiHidden="0" w:uiPriority="63" w:unhideWhenUsed="0"/>
-    <w:lsdException w:name="Medium Shading 2 Accent 1" w:semiHidden="0" w:uiPriority="64" w:unhideWhenUsed="0"/>
-    <w:lsdException w:name="Medium List 1 Accent 1" w:semiHidden="0" w:uiPriority="65" w:unhideWhenUsed="0"/>
-    <w:lsdException w:name="Revision" w:unhideWhenUsed="0"/>
-    <w:lsdException w:name="List Paragraph" w:semiHidden="0" w:uiPriority="34" w:unhideWhenUsed="0" w:qFormat="1"/>
-    <w:lsdException w:name="Quote" w:semiHidden="0" w:uiPriority="29" w:unhideWhenUsed="0" w:qFormat="1"/>
-    <w:lsdException w:name="Intense Quote" w:semiHidden="0" w:uiPriority="30" w:unhideWhenUsed="0" w:qFormat="1"/>
-    <w:lsdException w:name="Medium List 2 Accent 1" w:semiHidden="0" w:uiPriority="66" w:unhideWhenUsed="0"/>
-    <w:lsdException w:name="Medium Grid 1 Accent 1" w:semiHidden="0" w:uiPriority="67" w:unhideWhenUsed="0"/>
-    <w:lsdException w:name="Medium Grid 2 Accent 1" w:semiHidden="0" w:uiPriority="68" w:unhideWhenUsed="0"/>
-    <w:lsdException w:name="Medium Grid 3 Accent 1" w:semiHidden="0" w:uiPriority="69" w:unhideWhenUsed="0"/>
-    <w:lsdException w:name="Dark List Accent 1" w:semiHidden="0" w:uiPriority="70" w:unhideWhenUsed="0"/>
-    <w:lsdException w:name="Colorful Shading Accent 1" w:semiHidden="0" w:uiPriority="71" w:unhideWhenUsed="0"/>
-    <w:lsdException w:name="Colorful List Accent 1" w:semiHidden="0" w:uiPriority="72" w:unhideWhenUsed="0"/>
-    <w:lsdException w:name="Colorful Grid Accent 1" w:semiHidden="0" w:uiPriority="73" w:unhideWhenUsed="0"/>
-    <w:lsdException w:name="Light Shading Accent 2" w:semiHidden="0" w:uiPriority="60" w:unhideWhenUsed="0"/>
-    <w:lsdException w:name="Light List Accent 2" w:semiHidden="0" w:uiPriority="61" w:unhideWhenUsed="0"/>
-    <w:lsdException w:name="Light Grid Accent 2" w:semiHidden="0" w:uiPriority="62" w:unhideWhenUsed="0"/>
-    <w:lsdException w:name="Medium Shading 1 Accent 2" w:semiHidden="0" w:uiPriority="63" w:unhideWhenUsed="0"/>
-    <w:lsdException w:name="Medium Shading 2 Accent 2" w:semiHidden="0" w:uiPriority="64" w:unhideWhenUsed="0"/>
-    <w:lsdException w:name="Medium List 1 Accent 2" w:semiHidden="0" w:uiPriority="65" w:unhideWhenUsed="0"/>
-    <w:lsdException w:name="Medium List 2 Accent 2" w:semiHidden="0" w:uiPriority="66" w:unhideWhenUsed="0"/>
-    <w:lsdException w:name="Medium Grid 1 Accent 2" w:semiHidden="0" w:uiPriority="67" w:unhideWhenUsed="0"/>
-    <w:lsdException w:name="Medium Grid 2 Accent 2" w:semiHidden="0" w:uiPriority="68" w:unhideWhenUsed="0"/>
-    <w:lsdException w:name="Medium Grid 3 Accent 2" w:semiHidden="0" w:uiPriority="69" w:unhideWhenUsed="0"/>
-    <w:lsdException w:name="Dark List Accent 2" w:semiHidden="0" w:uiPriority="70" w:unhideWhenUsed="0"/>
-    <w:lsdException w:name="Colorful Shading Accent 2" w:semiHidden="0" w:uiPriority="71" w:unhideWhenUsed="0"/>
-    <w:lsdException w:name="Colorful List Accent 2" w:semiHidden="0" w:uiPriority="72" w:unhideWhenUsed="0"/>
-    <w:lsdException w:name="Colorful Grid Accent 2" w:semiHidden="0" w:uiPriority="73" w:unhideWhenUsed="0"/>
-    <w:lsdException w:name="Light Shading Accent 3" w:semiHidden="0" w:uiPriority="60" w:unhideWhenUsed="0"/>
-    <w:lsdException w:name="Light List Accent 3" w:semiHidden="0" w:uiPriority="61" w:unhideWhenUsed="0"/>
-    <w:lsdException w:name="Light Grid Accent 3" w:semiHidden="0" w:uiPriority="62" w:unhideWhenUsed="0"/>
-    <w:lsdException w:name="Medium Shading 1 Accent 3" w:semiHidden="0" w:uiPriority="63" w:unhideWhenUsed="0"/>
-    <w:lsdException w:name="Medium Shading 2 Accent 3" w:semiHidden="0" w:uiPriority="64" w:unhideWhenUsed="0"/>
-    <w:lsdException w:name="Medium List 1 Accent 3" w:semiHidden="0" w:uiPriority="65" w:unhideWhenUsed="0"/>
-    <w:lsdException w:name="Medium List 2 Accent 3" w:semiHidden="0" w:uiPriority="66" w:unhideWhenUsed="0"/>
-    <w:lsdException w:name="Medium Grid 1 Accent 3" w:semiHidden="0" w:uiPriority="67" w:unhideWhenUsed="0"/>
-    <w:lsdException w:name="Medium Grid 2 Accent 3" w:semiHidden="0" w:uiPriority="68" w:unhideWhenUsed="0"/>
-    <w:lsdException w:name="Medium Grid 3 Accent 3" w:semiHidden="0" w:uiPriority="69" w:unhideWhenUsed="0"/>
-    <w:lsdException w:name="Dark List Accent 3" w:semiHidden="0" w:uiPriority="70" w:unhideWhenUsed="0"/>
-    <w:lsdException w:name="Colorful Shading Accent 3" w:semiHidden="0" w:uiPriority="71" w:unhideWhenUsed="0"/>
-    <w:lsdException w:name="Colorful List Accent 3" w:semiHidden="0" w:uiPriority="72" w:unhideWhenUsed="0"/>
-    <w:lsdException w:name="Colorful Grid Accent 3" w:semiHidden="0" w:uiPriority="73" w:unhideWhenUsed="0"/>
-    <w:lsdException w:name="Light Shading Accent 4" w:semiHidden="0" w:uiPriority="60" w:unhideWhenUsed="0"/>
-    <w:lsdException w:name="Light List Accent 4" w:semiHidden="0" w:uiPriority="61" w:unhideWhenUsed="0"/>
-    <w:lsdException w:name="Light Grid Accent 4" w:semiHidden="0" w:uiPriority="62" w:unhideWhenUsed="0"/>
-    <w:lsdException w:name="Medium Shading 1 Accent 4" w:semiHidden="0" w:uiPriority="63" w:unhideWhenUsed="0"/>
-    <w:lsdException w:name="Medium Shading 2 Accent 4" w:semiHidden="0" w:uiPriority="64" w:unhideWhenUsed="0"/>
-    <w:lsdException w:name="Medium List 1 Accent 4" w:semiHidden="0" w:uiPriority="65" w:unhideWhenUsed="0"/>
-    <w:lsdException w:name="Medium List 2 Accent 4" w:semiHidden="0" w:uiPriority="66" w:unhideWhenUsed="0"/>
-    <w:lsdException w:name="Medium Grid 1 Accent 4" w:semiHidden="0" w:uiPriority="67" w:unhideWhenUsed="0"/>
-    <w:lsdException w:name="Medium Grid 2 Accent 4" w:semiHidden="0" w:uiPriority="68" w:unhideWhenUsed="0"/>
-    <w:lsdException w:name="Medium Grid 3 Accent 4" w:semiHidden="0" w:uiPriority="69" w:unhideWhenUsed="0"/>
-    <w:lsdException w:name="Dark List Accent 4" w:semiHidden="0" w:uiPriority="70" w:unhideWhenUsed="0"/>
-    <w:lsdException w:name="Colorful Shading Accent 4" w:semiHidden="0" w:uiPriority="71" w:unhideWhenUsed="0"/>
-    <w:lsdException w:name="Colorful List Accent 4" w:semiHidden="0" w:uiPriority="72" w:unhideWhenUsed="0"/>
-    <w:lsdException w:name="Colorful Grid Accent 4" w:semiHidden="0" w:uiPriority="73" w:unhideWhenUsed="0"/>
-    <w:lsdException w:name="Light Shading Accent 5" w:semiHidden="0" w:uiPriority="60" w:unhideWhenUsed="0"/>
-    <w:lsdException w:name="Light List Accent 5" w:semiHidden="0" w:uiPriority="61" w:unhideWhenUsed="0"/>
-    <w:lsdException w:name="Light Grid Accent 5" w:semiHidden="0" w:uiPriority="62" w:unhideWhenUsed="0"/>
-    <w:lsdException w:name="Medium Shading 1 Accent 5" w:semiHidden="0" w:uiPriority="63" w:unhideWhenUsed="0"/>
-    <w:lsdException w:name="Medium Shading 2 Accent 5" w:semiHidden="0" w:uiPriority="64" w:unhideWhenUsed="0"/>
-    <w:lsdException w:name="Medium List 1 Accent 5" w:semiHidden="0" w:uiPriority="65" w:unhideWhenUsed="0"/>
-    <w:lsdException w:name="Medium List 2 Accent 5" w:semiHidden="0" w:uiPriority="66" w:unhideWhenUsed="0"/>
-    <w:lsdException w:name="Medium Grid 1 Accent 5" w:semiHidden="0" w:uiPriority="67" w:unhideWhenUsed="0"/>
-    <w:lsdException w:name="Medium Grid 2 Accent 5" w:semiHidden="0" w:uiPriority="68" w:unhideWhenUsed="0"/>
-    <w:lsdException w:name="Medium Grid 3 Accent 5" w:semiHidden="0" w:uiPriority="69" w:unhideWhenUsed="0"/>
-    <w:lsdException w:name="Dark List Accent 5" w:semiHidden="0" w:uiPriority="70" w:unhideWhenUsed="0"/>
-    <w:lsdException w:name="Colorful Shading Accent 5" w:semiHidden="0" w:uiPriority="71" w:unhideWhenUsed="0"/>
-    <w:lsdException w:name="Colorful List Accent 5" w:semiHidden="0" w:uiPriority="72" w:unhideWhenUsed="0"/>
-    <w:lsdException w:name="Colorful Grid Accent 5" w:semiHidden="0" w:uiPriority="73" w:unhideWhenUsed="0"/>
-    <w:lsdException w:name="Light Shading Accent 6" w:semiHidden="0" w:uiPriority="60" w:unhideWhenUsed="0"/>
-    <w:lsdException w:name="Light List Accent 6" w:semiHidden="0" w:uiPriority="61" w:unhideWhenUsed="0"/>
-    <w:lsdException w:name="Light Grid Accent 6" w:semiHidden="0" w:uiPriority="62" w:unhideWhenUsed="0"/>
-    <w:lsdException w:name="Medium Shading 1 Accent 6" w:semiHidden="0" w:uiPriority="63" w:unhideWhenUsed="0"/>
-    <w:lsdException w:name="Medium Shading 2 Accent 6" w:semiHidden="0" w:uiPriority="64" w:unhideWhenUsed="0"/>
-    <w:lsdException w:name="Medium List 1 Accent 6" w:semiHidden="0" w:uiPriority="65" w:unhideWhenUsed="0"/>
-    <w:lsdException w:name="Medium List 2 Accent 6" w:semiHidden="0" w:uiPriority="66" w:unhideWhenUsed="0"/>
-    <w:lsdException w:name="Medium Grid 1 Accent 6" w:semiHidden="0" w:uiPriority="67" w:unhideWhenUsed="0"/>
-    <w:lsdException w:name="Medium Grid 2 Accent 6" w:semiHidden="0" w:uiPriority="68" w:unhideWhenUsed="0"/>
-    <w:lsdException w:name="Medium Grid 3 Accent 6" w:semiHidden="0" w:uiPriority="69" w:unhideWhenUsed="0"/>
-    <w:lsdException w:name="Dark List Accent 6" w:semiHidden="0" w:uiPriority="70" w:unhideWhenUsed="0"/>
-    <w:lsdException w:name="Colorful Shading Accent 6" w:semiHidden="0" w:uiPriority="71" w:unhideWhenUsed="0"/>
-    <w:lsdException w:name="Colorful List Accent 6" w:semiHidden="0" w:uiPriority="72" w:unhideWhenUsed="0"/>
-    <w:lsdException w:name="Colorful Grid Accent 6" w:semiHidden="0" w:uiPriority="73" w:unhideWhenUsed="0"/>
-    <w:lsdException w:name="Subtle Emphasis" w:semiHidden="0" w:uiPriority="19" w:unhideWhenUsed="0" w:qFormat="1"/>
-    <w:lsdException w:name="Intense Emphasis" w:semiHidden="0" w:uiPriority="21" w:unhideWhenUsed="0" w:qFormat="1"/>
-    <w:lsdException w:name="Subtle Reference" w:semiHidden="0" w:uiPriority="31" w:unhideWhenUsed="0" w:qFormat="1"/>
-    <w:lsdException w:name="Intense Reference" w:semiHidden="0" w:uiPriority="32" w:unhideWhenUsed="0" w:qFormat="1"/>
-    <w:lsdException w:name="Book Title" w:semiHidden="0" w:uiPriority="33" w:unhideWhenUsed="0" w:qFormat="1"/>
-    <w:lsdException w:name="Bibliography" w:uiPriority="37"/>
-    <w:lsdException w:name="TOC Heading" w:uiPriority="39" w:qFormat="1"/>
-  </w:latentStyles>
-  <w:style w:type="paragraph" w:default="1" w:styleId="Normal">
-    <w:name w:val="Normal"/>
-    <w:qFormat/>
-  </w:style>
-  <w:style w:type="paragraph" w:styleId="Heading1">
-    <w:name w:val="heading 1"/>
-    <w:basedOn w:val="Normal"/>
-    <w:next w:val="Normal"/>
-    <w:link w:val="Heading1Char"/>
-    <w:uiPriority w:val="9"/>
-    <w:qFormat/>
-    <w:rsid w:val="00E2128C"/>
-    <w:pPr>
-      <w:keepNext/>
-      <w:keepLines/>
-      <w:spacing w:before="480" w:after="0"/>
-      <w:outlineLvl w:val="0"/>
-    </w:pPr>
-    <w:rPr>
-      <w:rFonts w:asciiTheme="majorHAnsi" w:eastAsiaTheme="majorEastAsia" w:hAnsiTheme="majorHAnsi" w:cstheme="majorBidi"/>
-      <w:b/>
-      <w:bCs/>
-      <w:color w:val="365F91" w:themeColor="accent1" w:themeShade="BF"/>
-      <w:sz w:val="28"/>
-      <w:szCs w:val="28"/>
-    </w:rPr>
-  </w:style>
-  <w:style w:type="character" w:default="1" w:styleId="DefaultParagraphFont">
-    <w:name w:val="Default Paragraph Font"/>
-    <w:uiPriority w:val="1"/>
-    <w:semiHidden/>
-    <w:unhideWhenUsed/>
-  </w:style>
-  <w:style w:type="table" w:default="1" w:styleId="TableNormal">
-    <w:name w:val="Normal Table"/>
-    <w:uiPriority w:val="99"/>
-    <w:semiHidden/>
-    <w:unhideWhenUsed/>
-    <w:tblPr>
-      <w:tblInd w:w="0" w:type="dxa"/>
-      <w:tblCellMar>
-        <w:top w:w="0" w:type="dxa"/>
-        <w:left w:w="108" w:type="dxa"/>
-        <w:bottom w:w="0" w:type="dxa"/>
-        <w:right w:w="108" w:type="dxa"/>
-      </w:tblCellMar>
-    </w:tblPr>
-  </w:style>
-  <w:style w:type="numbering" w:default="1" w:styleId="NoList">
-    <w:name w:val="No List"/>
-    <w:uiPriority w:val="99"/>
-    <w:semiHidden/>
-    <w:unhideWhenUsed/>
-  </w:style>
-  <w:style w:type="character" w:customStyle="1" w:styleId="Heading1Char">
-    <w:name w:val="Heading 1 Char"/>
-    <w:basedOn w:val="DefaultParagraphFont"/>
-    <w:link w:val="Heading1"/>
-    <w:uiPriority w:val="9"/>
-    <w:rsid w:val="00E2128C"/>
-    <w:rPr>
-      <w:rFonts w:asciiTheme="majorHAnsi" w:eastAsiaTheme="majorEastAsia" w:hAnsiTheme="majorHAnsi" w:cstheme="majorBidi"/>
-      <w:b/>
-      <w:bCs/>
-      <w:color w:val="365F91" w:themeColor="accent1" w:themeShade="BF"/>
-      <w:sz w:val="28"/>
-      <w:szCs w:val="28"/>
-    </w:rPr>
-  </w:style>
-  <w:style w:type="paragraph" w:styleId="Title">
-    <w:name w:val="Title"/>
-    <w:basedOn w:val="Normal"/>
-    <w:next w:val="Normal"/>
-    <w:link w:val="TitleChar"/>
-    <w:uiPriority w:val="10"/>
-    <w:qFormat/>
-    <w:rsid w:val="00E2128C"/>
-    <w:pPr>
-      <w:pBdr>
-        <w:bottom w:val="single" w:sz="8" w:space="4" w:color="4F81BD" w:themeColor="accent1"/>
-      </w:pBdr>
-      <w:spacing w:after="300" w:line="240" w:lineRule="auto"/>
-      <w:contextualSpacing/>
-    </w:pPr>
-    <w:rPr>
-      <w:rFonts w:asciiTheme="majorHAnsi" w:eastAsiaTheme="majorEastAsia" w:hAnsiTheme="majorHAnsi" w:cstheme="majorBidi"/>
-      <w:color w:val="17365D" w:themeColor="text2" w:themeShade="BF"/>
-      <w:spacing w:val="5"/>
-      <w:kern w:val="28"/>
-      <w:sz w:val="52"/>
-      <w:szCs w:val="52"/>
-    </w:rPr>
-  </w:style>
-  <w:style w:type="character" w:customStyle="1" w:styleId="TitleChar">
-    <w:name w:val="Title Char"/>
-    <w:basedOn w:val="DefaultParagraphFont"/>
-    <w:link w:val="Title"/>
-    <w:uiPriority w:val="10"/>
-    <w:rsid w:val="00E2128C"/>
-    <w:rPr>
-      <w:rFonts w:asciiTheme="majorHAnsi" w:eastAsiaTheme="majorEastAsia" w:hAnsiTheme="majorHAnsi" w:cstheme="majorBidi"/>
-      <w:color w:val="17365D" w:themeColor="text2" w:themeShade="BF"/>
-      <w:spacing w:val="5"/>
-      <w:kern w:val="28"/>
-      <w:sz w:val="52"/>
-      <w:szCs w:val="52"/>
-    </w:rPr>
-  </w:style>
-  <w:style w:type="paragraph" w:styleId="ListParagraph">
-    <w:name w:val="List Paragraph"/>
-    <w:basedOn w:val="Normal"/>
-    <w:uiPriority w:val="34"/>
-    <w:qFormat/>
-    <w:rsid w:val="00EA5402"/>
-    <w:pPr>
-      <w:ind w:left="720"/>
-      <w:contextualSpacing/>
-    </w:pPr>
-  </w:style>
-</w:styles>
-</file>
-
-<file path=word/stylesWithEffects.xml><?xml version="1.0" encoding="utf-8"?>
-<w:styles xmlns:wpc="http://schemas.microsoft.com/office/word/2010/wordprocessingCanvas" xmlns:mc="http://schemas.openxmlformats.org/markup-compatibility/2006" xmlns:o="urn:schemas-microsoft-com:office:office" xmlns:r="http://schemas.openxmlformats.org/officeDocument/2006/relationships" xmlns:m="http://schemas.openxmlformats.org/officeDocument/2006/math" xmlns:v="urn:schemas-microsoft-com:vml" xmlns:wp14="http://schemas.microsoft.com/office/word/2010/wordprocessingDrawing" xmlns:wp="http://schemas.openxmlformats.org/drawingml/2006/wordprocessingDrawing" xmlns:w10="urn:schemas-microsoft-com:office:word" xmlns:w="http://schemas.openxmlformats.org/wordprocessingml/2006/main" xmlns:w14="http://schemas.microsoft.com/office/word/2010/wordml" xmlns:wpg="http://schemas.microsoft.com/office/word/2010/wordprocessingGroup" xmlns:wpi="http://schemas.microsoft.com/office/word/2010/wordprocessingInk" xmlns:wne="http://schemas.microsoft.com/office/word/2006/wordml" xmlns:wps="http://schemas.microsoft.com/office/word/2010/wordprocessingShape" mc:Ignorable="w14 wp14">
-  <w:docDefaults>
-    <w:rPrDefault>
-      <w:rPr>
-        <w:rFonts w:asciiTheme="minorHAnsi" w:eastAsiaTheme="minorHAnsi" w:hAnsiTheme="minorHAnsi" w:cstheme="minorBidi"/>
-        <w:sz w:val="22"/>
-        <w:szCs w:val="22"/>
-        <w:lang w:val="en-US" w:eastAsia="en-US" w:bidi="ar-SA"/>
-      </w:rPr>
-    </w:rPrDefault>
-    <w:pPrDefault>
-      <w:pPr>
-        <w:spacing w:after="200" w:line="276" w:lineRule="auto"/>
-      </w:pPr>
-    </w:pPrDefault>
-  </w:docDefaults>
-  <w:latentStyles w:defLockedState="0" w:defUIPriority="99" w:defSemiHidden="1" w:defUnhideWhenUsed="1" w:defQFormat="0" w:count="267">
-    <w:lsdException w:name="Normal" w:semiHidden="0" w:uiPriority="0" w:unhideWhenUsed="0" w:qFormat="1"/>
-    <w:lsdException w:name="heading 1" w:semiHidden="0" w:uiPriority="9" w:unhideWhenUsed="0" w:qFormat="1"/>
-    <w:lsdException w:name="heading 2" w:uiPriority="9" w:qFormat="1"/>
-    <w:lsdException w:name="heading 3" w:uiPriority="9" w:qFormat="1"/>
-    <w:lsdException w:name="heading 4" w:uiPriority="9" w:qFormat="1"/>
-    <w:lsdException w:name="heading 5" w:uiPriority="9" w:qFormat="1"/>
-    <w:lsdException w:name="heading 6" w:uiPriority="9" w:qFormat="1"/>
-    <w:lsdException w:name="heading 7" w:uiPriority="9" w:qFormat="1"/>
-    <w:lsdException w:name="heading 8" w:uiPriority="9" w:qFormat="1"/>
-    <w:lsdException w:name="heading 9" w:uiPriority="9" w:qFormat="1"/>
-    <w:lsdException w:name="toc 1" w:uiPriority="39"/>
-    <w:lsdException w:name="toc 2" w:uiPriority="39"/>
-    <w:lsdException w:name="toc 3" w:uiPriority="39"/>
-    <w:lsdException w:name="toc 4" w:uiPriority="39"/>
-    <w:lsdException w:name="toc 5" w:uiPriority="39"/>
-    <w:lsdException w:name="toc 6" w:uiPriority="39"/>
-    <w:lsdException w:name="toc 7" w:uiPriority="39"/>
-    <w:lsdException w:name="toc 8" w:uiPriority="39"/>
-    <w:lsdException w:name="toc 9" w:uiPriority="39"/>
-    <w:lsdException w:name="caption" w:uiPriority="35" w:qFormat="1"/>
-    <w:lsdException w:name="Title" w:semiHidden="0" w:uiPriority="10" w:unhideWhenUsed="0" w:qFormat="1"/>
-    <w:lsdException w:name="Default Paragraph Font" w:uiPriority="1"/>
-    <w:lsdException w:name="Subtitle" w:semiHidden="0" w:uiPriority="11" w:unhideWhenUsed="0" w:qFormat="1"/>
-    <w:lsdException w:name="Strong" w:semiHidden="0" w:uiPriority="22" w:unhideWhenUsed="0" w:qFormat="1"/>
-    <w:lsdException w:name="Emphasis" w:semiHidden="0" w:uiPriority="20" w:unhideWhenUsed="0" w:qFormat="1"/>
-    <w:lsdException w:name="Table Grid" w:semiHidden="0" w:uiPriority="59" w:unhideWhenUsed="0"/>
-    <w:lsdException w:name="Placeholder Text" w:unhideWhenUsed="0"/>
-    <w:lsdException w:name="No Spacing" w:semiHidden="0" w:uiPriority="1" w:unhideWhenUsed="0" w:qFormat="1"/>
-    <w:lsdException w:name="Light Shading" w:semiHidden="0" w:uiPriority="60" w:unhideWhenUsed="0"/>
-    <w:lsdException w:name="Light List" w:semiHidden="0" w:uiPriority="61" w:unhideWhenUsed="0"/>
-    <w:lsdException w:name="Light Grid" w:semiHidden="0" w:uiPriority="62" w:unhideWhenUsed="0"/>
-    <w:lsdException w:name="Medium Shading 1" w:semiHidden="0" w:uiPriority="63" w:unhideWhenUsed="0"/>
-    <w:lsdException w:name="Medium Shading 2" w:semiHidden="0" w:uiPriority="64" w:unhideWhenUsed="0"/>
-    <w:lsdException w:name="Medium List 1" w:semiHidden="0" w:uiPriority="65" w:unhideWhenUsed="0"/>
-    <w:lsdException w:name="Medium List 2" w:semiHidden="0" w:uiPriority="66" w:unhideWhenUsed="0"/>
-    <w:lsdException w:name="Medium Grid 1" w:semiHidden="0" w:uiPriority="67" w:unhideWhenUsed="0"/>
-    <w:lsdException w:name="Medium Grid 2" w:semiHidden="0" w:uiPriority="68" w:unhideWhenUsed="0"/>
-    <w:lsdException w:name="Medium Grid 3" w:semiHidden="0" w:uiPriority="69" w:unhideWhenUsed="0"/>
-    <w:lsdException w:name="Dark List" w:semiHidden="0" w:uiPriority="70" w:unhideWhenUsed="0"/>
-    <w:lsdException w:name="Colorful Shading" w:semiHidden="0" w:uiPriority="71" w:unhideWhenUsed="0"/>
-    <w:lsdException w:name="Colorful List" w:semiHidden="0" w:uiPriority="72" w:unhideWhenUsed="0"/>
-    <w:lsdException w:name="Colorful Grid" w:semiHidden="0" w:uiPriority="73" w:unhideWhenUsed="0"/>
-    <w:lsdException w:name="Light Shading Accent 1" w:semiHidden="0" w:uiPriority="60" w:unhideWhenUsed="0"/>
-    <w:lsdException w:name="Light List Accent 1" w:semiHidden="0" w:uiPriority="61" w:unhideWhenUsed="0"/>
-    <w:lsdException w:name="Light Grid Accent 1" w:semiHidden="0" w:uiPriority="62" w:unhideWhenUsed="0"/>
-    <w:lsdException w:name="Medium Shading 1 Accent 1" w:semiHidden="0" w:uiPriority="63" w:unhideWhenUsed="0"/>
-    <w:lsdException w:name="Medium Shading 2 Accent 1" w:semiHidden="0" w:uiPriority="64" w:unhideWhenUsed="0"/>
-    <w:lsdException w:name="Medium List 1 Accent 1" w:semiHidden="0" w:uiPriority="65" w:unhideWhenUsed="0"/>
-    <w:lsdException w:name="Revision" w:unhideWhenUsed="0"/>
-    <w:lsdException w:name="List Paragraph" w:semiHidden="0" w:uiPriority="34" w:unhideWhenUsed="0" w:qFormat="1"/>
-    <w:lsdException w:name="Quote" w:semiHidden="0" w:uiPriority="29" w:unhideWhenUsed="0" w:qFormat="1"/>
-    <w:lsdException w:name="Intense Quote" w:semiHidden="0" w:uiPriority="30" w:unhideWhenUsed="0" w:qFormat="1"/>
-    <w:lsdException w:name="Medium List 2 Accent 1" w:semiHidden="0" w:uiPriority="66" w:unhideWhenUsed="0"/>
-    <w:lsdException w:name="Medium Grid 1 Accent 1" w:semiHidden="0" w:uiPriority="67" w:unhideWhenUsed="0"/>
-    <w:lsdException w:name="Medium Grid 2 Accent 1" w:semiHidden="0" w:uiPriority="68" w:unhideWhenUsed="0"/>
-    <w:lsdException w:name="Medium Grid 3 Accent 1" w:semiHidden="0" w:uiPriority="69" w:unhideWhenUsed="0"/>
-    <w:lsdException w:name="Dark List Accent 1" w:semiHidden="0" w:uiPriority="70" w:unhideWhenUsed="0"/>
-    <w:lsdException w:name="Colorful Shading Accent 1" w:semiHidden="0" w:uiPriority="71" w:unhideWhenUsed="0"/>
-    <w:lsdException w:name="Colorful List Accent 1" w:semiHidden="0" w:uiPriority="72" w:unhideWhenUsed="0"/>
-    <w:lsdException w:name="Colorful Grid Accent 1" w:semiHidden="0" w:uiPriority="73" w:unhideWhenUsed="0"/>
-    <w:lsdException w:name="Light Shading Accent 2" w:semiHidden="0" w:uiPriority="60" w:unhideWhenUsed="0"/>
-    <w:lsdException w:name="Light List Accent 2" w:semiHidden="0" w:uiPriority="61" w:unhideWhenUsed="0"/>
-    <w:lsdException w:name="Light Grid Accent 2" w:semiHidden="0" w:uiPriority="62" w:unhideWhenUsed="0"/>
-    <w:lsdException w:name="Medium Shading 1 Accent 2" w:semiHidden="0" w:uiPriority="63" w:unhideWhenUsed="0"/>
-    <w:lsdException w:name="Medium Shading 2 Accent 2" w:semiHidden="0" w:uiPriority="64" w:unhideWhenUsed="0"/>
-    <w:lsdException w:name="Medium List 1 Accent 2" w:semiHidden="0" w:uiPriority="65" w:unhideWhenUsed="0"/>
-    <w:lsdException w:name="Medium List 2 Accent 2" w:semiHidden="0" w:uiPriority="66" w:unhideWhenUsed="0"/>
-    <w:lsdException w:name="Medium Grid 1 Accent 2" w:semiHidden="0" w:uiPriority="67" w:unhideWhenUsed="0"/>
-    <w:lsdException w:name="Medium Grid 2 Accent 2" w:semiHidden="0" w:uiPriority="68" w:unhideWhenUsed="0"/>
-    <w:lsdException w:name="Medium Grid 3 Accent 2" w:semiHidden="0" w:uiPriority="69" w:unhideWhenUsed="0"/>
-    <w:lsdException w:name="Dark List Accent 2" w:semiHidden="0" w:uiPriority="70" w:unhideWhenUsed="0"/>
-    <w:lsdException w:name="Colorful Shading Accent 2" w:semiHidden="0" w:uiPriority="71" w:unhideWhenUsed="0"/>
-    <w:lsdException w:name="Colorful List Accent 2" w:semiHidden="0" w:uiPriority="72" w:unhideWhenUsed="0"/>
-    <w:lsdException w:name="Colorful Grid Accent 2" w:semiHidden="0" w:uiPriority="73" w:unhideWhenUsed="0"/>
-    <w:lsdException w:name="Light Shading Accent 3" w:semiHidden="0" w:uiPriority="60" w:unhideWhenUsed="0"/>
-    <w:lsdException w:name="Light List Accent 3" w:semiHidden="0" w:uiPriority="61" w:unhideWhenUsed="0"/>
-    <w:lsdException w:name="Light Grid Accent 3" w:semiHidden="0" w:uiPriority="62" w:unhideWhenUsed="0"/>
-    <w:lsdException w:name="Medium Shading 1 Accent 3" w:semiHidden="0" w:uiPriority="63" w:unhideWhenUsed="0"/>
-    <w:lsdException w:name="Medium Shading 2 Accent 3" w:semiHidden="0" w:uiPriority="64" w:unhideWhenUsed="0"/>
-    <w:lsdException w:name="Medium List 1 Accent 3" w:semiHidden="0" w:uiPriority="65" w:unhideWhenUsed="0"/>
-    <w:lsdException w:name="Medium List 2 Accent 3" w:semiHidden="0" w:uiPriority="66" w:unhideWhenUsed="0"/>
-    <w:lsdException w:name="Medium Grid 1 Accent 3" w:semiHidden="0" w:uiPriority="67" w:unhideWhenUsed="0"/>
-    <w:lsdException w:name="Medium Grid 2 Accent 3" w:semiHidden="0" w:uiPriority="68" w:unhideWhenUsed="0"/>
-    <w:lsdException w:name="Medium Grid 3 Accent 3" w:semiHidden="0" w:uiPriority="69" w:unhideWhenUsed="0"/>
-    <w:lsdException w:name="Dark List Accent 3" w:semiHidden="0" w:uiPriority="70" w:unhideWhenUsed="0"/>
-    <w:lsdException w:name="Colorful Shading Accent 3" w:semiHidden="0" w:uiPriority="71" w:unhideWhenUsed="0"/>
-    <w:lsdException w:name="Colorful List Accent 3" w:semiHidden="0" w:uiPriority="72" w:unhideWhenUsed="0"/>
-    <w:lsdException w:name="Colorful Grid Accent 3" w:semiHidden="0" w:uiPriority="73" w:unhideWhenUsed="0"/>
-    <w:lsdException w:name="Light Shading Accent 4" w:semiHidden="0" w:uiPriority="60" w:unhideWhenUsed="0"/>
-    <w:lsdException w:name="Light List Accent 4" w:semiHidden="0" w:uiPriority="61" w:unhideWhenUsed="0"/>
-    <w:lsdException w:name="Light Grid Accent 4" w:semiHidden="0" w:uiPriority="62" w:unhideWhenUsed="0"/>
-    <w:lsdException w:name="Medium Shading 1 Accent 4" w:semiHidden="0" w:uiPriority="63" w:unhideWhenUsed="0"/>
-    <w:lsdException w:name="Medium Shading 2 Accent 4" w:semiHidden="0" w:uiPriority="64" w:unhideWhenUsed="0"/>
-    <w:lsdException w:name="Medium List 1 Accent 4" w:semiHidden="0" w:uiPriority="65" w:unhideWhenUsed="0"/>
-    <w:lsdException w:name="Medium List 2 Accent 4" w:semiHidden="0" w:uiPriority="66" w:unhideWhenUsed="0"/>
-    <w:lsdException w:name="Medium Grid 1 Accent 4" w:semiHidden="0" w:uiPriority="67" w:unhideWhenUsed="0"/>
-    <w:lsdException w:name="Medium Grid 2 Accent 4" w:semiHidden="0" w:uiPriority="68" w:unhideWhenUsed="0"/>
-    <w:lsdException w:name="Medium Grid 3 Accent 4" w:semiHidden="0" w:uiPriority="69" w:unhideWhenUsed="0"/>
-    <w:lsdException w:name="Dark List Accent 4" w:semiHidden="0" w:uiPriority="70" w:unhideWhenUsed="0"/>
-    <w:lsdException w:name="Colorful Shading Accent 4" w:semiHidden="0" w:uiPriority="71" w:unhideWhenUsed="0"/>
-    <w:lsdException w:name="Colorful List Accent 4" w:semiHidden="0" w:uiPriority="72" w:unhideWhenUsed="0"/>
-    <w:lsdException w:name="Colorful Grid Accent 4" w:semiHidden="0" w:uiPriority="73" w:unhideWhenUsed="0"/>
-    <w:lsdException w:name="Light Shading Accent 5" w:semiHidden="0" w:uiPriority="60" w:unhideWhenUsed="0"/>
-    <w:lsdException w:name="Light List Accent 5" w:semiHidden="0" w:uiPriority="61" w:unhideWhenUsed="0"/>
-    <w:lsdException w:name="Light Grid Accent 5" w:semiHidden="0" w:uiPriority="62" w:unhideWhenUsed="0"/>
-    <w:lsdException w:name="Medium Shading 1 Accent 5" w:semiHidden="0" w:uiPriority="63" w:unhideWhenUsed="0"/>
-    <w:lsdException w:name="Medium Shading 2 Accent 5" w:semiHidden="0" w:uiPriority="64" w:unhideWhenUsed="0"/>
-    <w:lsdException w:name="Medium List 1 Accent 5" w:semiHidden="0" w:uiPriority="65" w:unhideWhenUsed="0"/>
-    <w:lsdException w:name="Medium List 2 Accent 5" w:semiHidden="0" w:uiPriority="66" w:unhideWhenUsed="0"/>
-    <w:lsdException w:name="Medium Grid 1 Accent 5" w:semiHidden="0" w:uiPriority="67" w:unhideWhenUsed="0"/>
-    <w:lsdException w:name="Medium Grid 2 Accent 5" w:semiHidden="0" w:uiPriority="68" w:unhideWhenUsed="0"/>
-    <w:lsdException w:name="Medium Grid 3 Accent 5" w:semiHidden="0" w:uiPriority="69" w:unhideWhenUsed="0"/>
-    <w:lsdException w:name="Dark List Accent 5" w:semiHidden="0" w:uiPriority="70" w:unhideWhenUsed="0"/>
-    <w:lsdException w:name="Colorful Shading Accent 5" w:semiHidden="0" w:uiPriority="71" w:unhideWhenUsed="0"/>
-    <w:lsdException w:name="Colorful List Accent 5" w:semiHidden="0" w:uiPriority="72" w:unhideWhenUsed="0"/>
-    <w:lsdException w:name="Colorful Grid Accent 5" w:semiHidden="0" w:uiPriority="73" w:unhideWhenUsed="0"/>
-    <w:lsdException w:name="Light Shading Accent 6" w:semiHidden="0" w:uiPriority="60" w:unhideWhenUsed="0"/>
-    <w:lsdException w:name="Light List Accent 6" w:semiHidden="0" w:uiPriority="61" w:unhideWhenUsed="0"/>
-    <w:lsdException w:name="Light Grid Accent 6" w:semiHidden="0" w:uiPriority="62" w:unhideWhenUsed="0"/>
-    <w:lsdException w:name="Medium Shading 1 Accent 6" w:semiHidden="0" w:uiPriority="63" w:unhideWhenUsed="0"/>
-    <w:lsdException w:name="Medium Shading 2 Accent 6" w:semiHidden="0" w:uiPriority="64" w:unhideWhenUsed="0"/>
-    <w:lsdException w:name="Medium List 1 Accent 6" w:semiHidden="0" w:uiPriority="65" w:unhideWhenUsed="0"/>
-    <w:lsdException w:name="Medium List 2 Accent 6" w:semiHidden="0" w:uiPriority="66" w:unhideWhenUsed="0"/>
-    <w:lsdException w:name="Medium Grid 1 Accent 6" w:semiHidden="0" w:uiPriority="67" w:unhideWhenUsed="0"/>
-    <w:lsdException w:name="Medium Grid 2 Accent 6" w:semiHidden="0" w:uiPriority="68" w:unhideWhenUsed="0"/>
-    <w:lsdException w:name="Medium Grid 3 Accent 6" w:semiHidden="0" w:uiPriority="69" w:unhideWhenUsed="0"/>
-    <w:lsdException w:name="Dark List Accent 6" w:semiHidden="0" w:uiPriority="70" w:unhideWhenUsed="0"/>
-    <w:lsdException w:name="Colorful Shading Accent 6" w:semiHidden="0" w:uiPriority="71" w:unhideWhenUsed="0"/>
-    <w:lsdException w:name="Colorful List Accent 6" w:semiHidden="0" w:uiPriority="72" w:unhideWhenUsed="0"/>
-    <w:lsdException w:name="Colorful Grid Accent 6" w:semiHidden="0" w:uiPriority="73" w:unhideWhenUsed="0"/>
-    <w:lsdException w:name="Subtle Emphasis" w:semiHidden="0" w:uiPriority="19" w:unhideWhenUsed="0" w:qFormat="1"/>
-    <w:lsdException w:name="Intense Emphasis" w:semiHidden="0" w:uiPriority="21" w:unhideWhenUsed="0" w:qFormat="1"/>
-    <w:lsdException w:name="Subtle Reference" w:semiHidden="0" w:uiPriority="31" w:unhideWhenUsed="0" w:qFormat="1"/>
-    <w:lsdException w:name="Intense Reference" w:semiHidden="0" w:uiPriority="32" w:unhideWhenUsed="0" w:qFormat="1"/>
-    <w:lsdException w:name="Book Title" w:semiHidden="0" w:uiPriority="33" w:unhideWhenUsed="0" w:qFormat="1"/>
-    <w:lsdException w:name="Bibliography" w:uiPriority="37"/>
-    <w:lsdException w:name="TOC Heading" w:uiPriority="39" w:qFormat="1"/>
+  <w:latentStyles w:defLockedState="0" w:defUIPriority="99" w:defSemiHidden="0" w:defUnhideWhenUsed="0" w:defQFormat="0" w:count="371">
+    <w:lsdException w:name="Normal" w:uiPriority="0" w:qFormat="1"/>
+    <w:lsdException w:name="heading 1" w:uiPriority="9" w:qFormat="1"/>
+    <w:lsdException w:name="heading 2" w:semiHidden="1" w:uiPriority="9" w:unhideWhenUsed="1" w:qFormat="1"/>
+    <w:lsdException w:name="heading 3" w:semiHidden="1" w:uiPriority="9" w:unhideWhenUsed="1" w:qFormat="1"/>
+    <w:lsdException w:name="heading 4" w:semiHidden="1" w:uiPriority="9" w:unhideWhenUsed="1" w:qFormat="1"/>
+    <w:lsdException w:name="heading 5" w:semiHidden="1" w:uiPriority="9" w:unhideWhenUsed="1" w:qFormat="1"/>
+    <w:lsdException w:name="heading 6" w:semiHidden="1" w:uiPriority="9" w:unhideWhenUsed="1" w:qFormat="1"/>
+    <w:lsdException w:name="heading 7" w:semiHidden="1" w:uiPriority="9" w:unhideWhenUsed="1" w:qFormat="1"/>
+    <w:lsdException w:name="heading 8" w:semiHidden="1" w:uiPriority="9" w:unhideWhenUsed="1" w:qFormat="1"/>
+    <w:lsdException w:name="heading 9" w:semiHidden="1" w:uiPriority="9" w:unhideWhenUsed="1" w:qFormat="1"/>
+    <w:lsdException w:name="index 1" w:semiHidden="1" w:unhideWhenUsed="1"/>
+    <w:lsdException w:name="index 2" w:semiHidden="1" w:unhideWhenUsed="1"/>
+    <w:lsdException w:name="index 3" w:semiHidden="1" w:unhideWhenUsed="1"/>
+    <w:lsdException w:name="index 4" w:semiHidden="1" w:unhideWhenUsed="1"/>
+    <w:lsdException w:name="index 5" w:semiHidden="1" w:unhideWhenUsed="1"/>
+    <w:lsdException w:name="index 6" w:semiHidden="1" w:unhideWhenUsed="1"/>
+    <w:lsdException w:name="index 7" w:semiHidden="1" w:unhideWhenUsed="1"/>
+    <w:lsdException w:name="index 8" w:semiHidden="1" w:unhideWhenUsed="1"/>
+    <w:lsdException w:name="index 9" w:semiHidden="1" w:unhideWhenUsed="1"/>
+    <w:lsdException w:name="toc 1" w:semiHidden="1" w:uiPriority="39" w:unhideWhenUsed="1"/>
+    <w:lsdException w:name="toc 2" w:semiHidden="1" w:uiPriority="39" w:unhideWhenUsed="1"/>
+    <w:lsdException w:name="toc 3" w:semiHidden="1" w:uiPriority="39" w:unhideWhenUsed="1"/>
+    <w:lsdException w:name="toc 4" w:semiHidden="1" w:uiPriority="39" w:unhideWhenUsed="1"/>
+    <w:lsdException w:name="toc 5" w:semiHidden="1" w:uiPriority="39" w:unhideWhenUsed="1"/>
+    <w:lsdException w:name="toc 6" w:semiHidden="1" w:uiPriority="39" w:unhideWhenUsed="1"/>
+    <w:lsdException w:name="toc 7" w:semiHidden="1" w:uiPriority="39" w:unhideWhenUsed="1"/>
+    <w:lsdException w:name="toc 8" w:semiHidden="1" w:uiPriority="39" w:unhideWhenUsed="1"/>
+    <w:lsdException w:name="toc 9" w:semiHidden="1" w:uiPriority="39" w:unhideWhenUsed="1"/>
+    <w:lsdException w:name="Normal Indent" w:semiHidden="1" w:unhideWhenUsed="1"/>
+    <w:lsdException w:name="footnote text" w:semiHidden="1" w:unhideWhenUsed="1"/>
+    <w:lsdException w:name="annotation text" w:semiHidden="1" w:unhideWhenUsed="1"/>
+    <w:lsdException w:name="header" w:semiHidden="1" w:unhideWhenUsed="1"/>
+    <w:lsdException w:name="footer" w:semiHidden="1" w:unhideWhenUsed="1"/>
+    <w:lsdException w:name="index heading" w:semiHidden="1" w:unhideWhenUsed="1"/>
+    <w:lsdException w:name="caption" w:semiHidden="1" w:uiPriority="35" w:unhideWhenUsed="1" w:qFormat="1"/>
+    <w:lsdException w:name="table of figures" w:semiHidden="1" w:unhideWhenUsed="1"/>
+    <w:lsdException w:name="envelope address" w:semiHidden="1" w:unhideWhenUsed="1"/>
+    <w:lsdException w:name="envelope return" w:semiHidden="1" w:unhideWhenUsed="1"/>
+    <w:lsdException w:name="footnote reference" w:semiHidden="1" w:unhideWhenUsed="1"/>
+    <w:lsdException w:name="annotation reference" w:semiHidden="1" w:unhideWhenUsed="1"/>
+    <w:lsdException w:name="line number" w:semiHidden="1" w:unhideWhenUsed="1"/>
+    <w:lsdException w:name="page number" w:semiHidden="1" w:unhideWhenUsed="1"/>
+    <w:lsdException w:name="endnote reference" w:semiHidden="1" w:unhideWhenUsed="1"/>
+    <w:lsdException w:name="endnote text" w:semiHidden="1" w:unhideWhenUsed="1"/>
+    <w:lsdException w:name="table of authorities" w:semiHidden="1" w:unhideWhenUsed="1"/>
+    <w:lsdException w:name="macro" w:semiHidden="1" w:unhideWhenUsed="1"/>
+    <w:lsdException w:name="toa heading" w:semiHidden="1" w:unhideWhenUsed="1"/>
+    <w:lsdException w:name="List" w:semiHidden="1" w:unhideWhenUsed="1"/>
+    <w:lsdException w:name="List Bullet" w:semiHidden="1" w:unhideWhenUsed="1"/>
+    <w:lsdException w:name="List Number" w:semiHidden="1" w:unhideWhenUsed="1"/>
+    <w:lsdException w:name="List 2" w:semiHidden="1" w:unhideWhenUsed="1"/>
+    <w:lsdException w:name="List 3" w:semiHidden="1" w:unhideWhenUsed="1"/>
+    <w:lsdException w:name="List 4" w:semiHidden="1" w:unhideWhenUsed="1"/>
+    <w:lsdException w:name="List 5" w:semiHidden="1" w:unhideWhenUsed="1"/>
+    <w:lsdException w:name="List Bullet 2" w:semiHidden="1" w:unhideWhenUsed="1"/>
+    <w:lsdException w:name="List Bullet 3" w:semiHidden="1" w:unhideWhenUsed="1"/>
+    <w:lsdException w:name="List Bullet 4" w:semiHidden="1" w:unhideWhenUsed="1"/>
+    <w:lsdException w:name="List Bullet 5" w:semiHidden="1" w:unhideWhenUsed="1"/>
+    <w:lsdException w:name="List Number 2" w:semiHidden="1" w:unhideWhenUsed="1"/>
+    <w:lsdException w:name="List Number 3" w:semiHidden="1" w:unhideWhenUsed="1"/>
+    <w:lsdException w:name="List Number 4" w:semiHidden="1" w:unhideWhenUsed="1"/>
+    <w:lsdException w:name="List Number 5" w:semiHidden="1" w:unhideWhenUsed="1"/>
+    <w:lsdException w:name="Title" w:uiPriority="10" w:qFormat="1"/>
+    <w:lsdException w:name="Closing" w:semiHidden="1" w:unhideWhenUsed="1"/>
+    <w:lsdException w:name="Signature" w:semiHidden="1" w:unhideWhenUsed="1"/>
+    <w:lsdException w:name="Default Paragraph Font" w:semiHidden="1" w:uiPriority="1" w:unhideWhenUsed="1"/>
+    <w:lsdException w:name="Body Text" w:semiHidden="1" w:unhideWhenUsed="1"/>
+    <w:lsdException w:name="Body Text Indent" w:semiHidden="1" w:unhideWhenUsed="1"/>
+    <w:lsdException w:name="List Continue" w:semiHidden="1" w:unhideWhenUsed="1"/>
+    <w:lsdException w:name="List Continue 2" w:semiHidden="1" w:unhideWhenUsed="1"/>
+    <w:lsdException w:name="List Continue 3" w:semiHidden="1" w:unhideWhenUsed="1"/>
+    <w:lsdException w:name="List Continue 4" w:semiHidden="1" w:unhideWhenUsed="1"/>
+    <w:lsdException w:name="List Continue 5" w:semiHidden="1" w:unhideWhenUsed="1"/>
+    <w:lsdException w:name="Message Header" w:semiHidden="1" w:unhideWhenUsed="1"/>
+    <w:lsdException w:name="Subtitle" w:uiPriority="11" w:qFormat="1"/>
+    <w:lsdException w:name="Salutation" w:semiHidden="1" w:unhideWhenUsed="1"/>
+    <w:lsdException w:name="Date" w:semiHidden="1" w:unhideWhenUsed="1"/>
+    <w:lsdException w:name="Body Text First Indent" w:semiHidden="1" w:unhideWhenUsed="1"/>
+    <w:lsdException w:name="Body Text First Indent 2" w:semiHidden="1" w:unhideWhenUsed="1"/>
+    <w:lsdException w:name="Note Heading" w:semiHidden="1" w:unhideWhenUsed="1"/>
+    <w:lsdException w:name="Body Text 2" w:semiHidden="1" w:unhideWhenUsed="1"/>
+    <w:lsdException w:name="Body Text 3" w:semiHidden="1" w:unhideWhenUsed="1"/>
+    <w:lsdException w:name="Body Text Indent 2" w:semiHidden="1" w:unhideWhenUsed="1"/>
+    <w:lsdException w:name="Body Text Indent 3" w:semiHidden="1" w:unhideWhenUsed="1"/>
+    <w:lsdException w:name="Block Text" w:semiHidden="1" w:unhideWhenUsed="1"/>
+    <w:lsdException w:name="Hyperlink" w:semiHidden="1" w:unhideWhenUsed="1"/>
+    <w:lsdException w:name="FollowedHyperlink" w:semiHidden="1" w:unhideWhenUsed="1"/>
+    <w:lsdException w:name="Strong" w:uiPriority="22" w:qFormat="1"/>
+    <w:lsdException w:name="Emphasis" w:uiPriority="20" w:qFormat="1"/>
+    <w:lsdException w:name="Document Map" w:semiHidden="1" w:unhideWhenUsed="1"/>
+    <w:lsdException w:name="Plain Text" w:semiHidden="1" w:unhideWhenUsed="1"/>
+    <w:lsdException w:name="E-mail Signature" w:semiHidden="1" w:unhideWhenUsed="1"/>
+    <w:lsdException w:name="HTML Top of Form" w:semiHidden="1" w:unhideWhenUsed="1"/>
+    <w:lsdException w:name="HTML Bottom of Form" w:semiHidden="1" w:unhideWhenUsed="1"/>
+    <w:lsdException w:name="Normal (Web)" w:semiHidden="1" w:unhideWhenUsed="1"/>
+    <w:lsdException w:name="HTML Acronym" w:semiHidden="1" w:unhideWhenUsed="1"/>
+    <w:lsdException w:name="HTML Address" w:semiHidden="1" w:unhideWhenUsed="1"/>
+    <w:lsdException w:name="HTML Cite" w:semiHidden="1" w:unhideWhenUsed="1"/>
+    <w:lsdException w:name="HTML Code" w:semiHidden="1" w:unhideWhenUsed="1"/>
+    <w:lsdException w:name="HTML Definition" w:semiHidden="1" w:unhideWhenUsed="1"/>
+    <w:lsdException w:name="HTML Keyboard" w:semiHidden="1" w:unhideWhenUsed="1"/>
+    <w:lsdException w:name="HTML Preformatted" w:semiHidden="1" w:unhideWhenUsed="1"/>
+    <w:lsdException w:name="HTML Sample" w:semiHidden="1" w:unhideWhenUsed="1"/>
+    <w:lsdException w:name="HTML Typewriter" w:semiHidden="1" w:unhideWhenUsed="1"/>
+    <w:lsdException w:name="HTML Variable" w:semiHidden="1" w:unhideWhenUsed="1"/>
+    <w:lsdException w:name="Normal Table" w:semiHidden="1" w:unhideWhenUsed="1"/>
+    <w:lsdException w:name="annotation subject" w:semiHidden="1" w:unhideWhenUsed="1"/>
+    <w:lsdException w:name="No List" w:semiHidden="1" w:unhideWhenUsed="1"/>
+    <w:lsdException w:name="Outline List 1" w:semiHidden="1" w:unhideWhenUsed="1"/>
+    <w:lsdException w:name="Outline List 2" w:semiHidden="1" w:unhideWhenUsed="1"/>
+    <w:lsdException w:name="Outline List 3" w:semiHidden="1" w:unhideWhenUsed="1"/>
+    <w:lsdException w:name="Table Simple 1" w:semiHidden="1" w:unhideWhenUsed="1"/>
+    <w:lsdException w:name="Table Simple 2" w:semiHidden="1" w:unhideWhenUsed="1"/>
+    <w:lsdException w:name="Table Simple 3" w:semiHidden="1" w:unhideWhenUsed="1"/>
+    <w:lsdException w:name="Table Classic 1" w:semiHidden="1" w:unhideWhenUsed="1"/>
+    <w:lsdException w:name="Table Classic 2" w:semiHidden="1" w:unhideWhenUsed="1"/>
+    <w:lsdException w:name="Table Classic 3" w:semiHidden="1" w:unhideWhenUsed="1"/>
+    <w:lsdException w:name="Table Classic 4" w:semiHidden="1" w:unhideWhenUsed="1"/>
+    <w:lsdException w:name="Table Colorful 1" w:semiHidden="1" w:unhideWhenUsed="1"/>
+    <w:lsdException w:name="Table Colorful 2" w:semiHidden="1" w:unhideWhenUsed="1"/>
+    <w:lsdException w:name="Table Colorful 3" w:semiHidden="1" w:unhideWhenUsed="1"/>
+    <w:lsdException w:name="Table Columns 1" w:semiHidden="1" w:unhideWhenUsed="1"/>
+    <w:lsdException w:name="Table Columns 2" w:semiHidden="1" w:unhideWhenUsed="1"/>
+    <w:lsdException w:name="Table Columns 3" w:semiHidden="1" w:unhideWhenUsed="1"/>
+    <w:lsdException w:name="Table Columns 4" w:semiHidden="1" w:unhideWhenUsed="1"/>
+    <w:lsdException w:name="Table Columns 5" w:semiHidden="1" w:unhideWhenUsed="1"/>
+    <w:lsdException w:name="Table Grid 1" w:semiHidden="1" w:unhideWhenUsed="1"/>
+    <w:lsdException w:name="Table Grid 2" w:semiHidden="1" w:unhideWhenUsed="1"/>
+    <w:lsdException w:name="Table Grid 3" w:semiHidden="1" w:unhideWhenUsed="1"/>
+    <w:lsdException w:name="Table Grid 4" w:semiHidden="1" w:unhideWhenUsed="1"/>
+    <w:lsdException w:name="Table Grid 5" w:semiHidden="1" w:unhideWhenUsed="1"/>
+    <w:lsdException w:name="Table Grid 6" w:semiHidden="1" w:unhideWhenUsed="1"/>
+    <w:lsdException w:name="Table Grid 7" w:semiHidden="1" w:unhideWhenUsed="1"/>
+    <w:lsdException w:name="Table Grid 8" w:semiHidden="1" w:unhideWhenUsed="1"/>
+    <w:lsdException w:name="Table List 1" w:semiHidden="1" w:unhideWhenUsed="1"/>
+    <w:lsdException w:name="Table List 2" w:semiHidden="1" w:unhideWhenUsed="1"/>
+    <w:lsdException w:name="Table List 3" w:semiHidden="1" w:unhideWhenUsed="1"/>
+    <w:lsdException w:name="Table List 4" w:semiHidden="1" w:unhideWhenUsed="1"/>
+    <w:lsdException w:name="Table List 5" w:semiHidden="1" w:unhideWhenUsed="1"/>
+    <w:lsdException w:name="Table List 6" w:semiHidden="1" w:unhideWhenUsed="1"/>
+    <w:lsdException w:name="Table List 7" w:semiHidden="1" w:unhideWhenUsed="1"/>
+    <w:lsdException w:name="Table List 8" w:semiHidden="1" w:unhideWhenUsed="1"/>
+    <w:lsdException w:name="Table 3D effects 1" w:semiHidden="1" w:unhideWhenUsed="1"/>
+    <w:lsdException w:name="Table 3D effects 2" w:semiHidden="1" w:unhideWhenUsed="1"/>
+    <w:lsdException w:name="Table 3D effects 3" w:semiHidden="1" w:unhideWhenUsed="1"/>
+    <w:lsdException w:name="Table Contemporary" w:semiHidden="1" w:unhideWhenUsed="1"/>
+    <w:lsdException w:name="Table Elegant" w:semiHidden="1" w:unhideWhenUsed="1"/>
+    <w:lsdException w:name="Table Professional" w:semiHidden="1" w:unhideWhenUsed="1"/>
+    <w:lsdException w:name="Table Subtle 1" w:semiHidden="1" w:unhideWhenUsed="1"/>
+    <w:lsdException w:name="Table Subtle 2" w:semiHidden="1" w:unhideWhenUsed="1"/>
+    <w:lsdException w:name="Table Web 1" w:semiHidden="1" w:unhideWhenUsed="1"/>
+    <w:lsdException w:name="Table Web 2" w:semiHidden="1" w:unhideWhenUsed="1"/>
+    <w:lsdException w:name="Table Web 3" w:semiHidden="1" w:unhideWhenUsed="1"/>
+    <w:lsdException w:name="Balloon Text" w:semiHidden="1" w:unhideWhenUsed="1"/>
+    <w:lsdException w:name="Table Grid" w:uiPriority="59"/>
+    <w:lsdException w:name="Table Theme" w:semiHidden="1" w:unhideWhenUsed="1"/>
+    <w:lsdException w:name="Placeholder Text" w:semiHidden="1"/>
+    <w:lsdException w:name="No Spacing" w:uiPriority="1" w:qFormat="1"/>
+    <w:lsdException w:name="Light Shading" w:uiPriority="60"/>
+    <w:lsdException w:name="Light List" w:uiPriority="61"/>
+    <w:lsdException w:name="Light Grid" w:uiPriority="62"/>
+    <w:lsdException w:name="Medium Shading 1" w:uiPriority="63"/>
+    <w:lsdException w:name="Medium Shading 2" w:uiPriority="64"/>
+    <w:lsdException w:name="Medium List 1" w:uiPriority="65"/>
+    <w:lsdException w:name="Medium List 2" w:uiPriority="66"/>
+    <w:lsdException w:name="Medium Grid 1" w:uiPriority="67"/>
+    <w:lsdException w:name="Medium Grid 2" w:uiPriority="68"/>
+    <w:lsdException w:name="Medium Grid 3" w:uiPriority="69"/>
+    <w:lsdException w:name="Dark List" w:uiPriority="70"/>
+    <w:lsdException w:name="Colorful Shading" w:uiPriority="71"/>
+    <w:lsdException w:name="Colorful List" w:uiPriority="72"/>
+    <w:lsdException w:name="Colorful Grid" w:uiPriority="73"/>
+    <w:lsdException w:name="Light Shading Accent 1" w:uiPriority="60"/>
+    <w:lsdException w:name="Light List Accent 1" w:uiPriority="61"/>
+    <w:lsdException w:name="Light Grid Accent 1" w:uiPriority="62"/>
+    <w:lsdException w:name="Medium Shading 1 Accent 1" w:uiPriority="63"/>
+    <w:lsdException w:name="Medium Shading 2 Accent 1" w:uiPriority="64"/>
+    <w:lsdException w:name="Medium List 1 Accent 1" w:uiPriority="65"/>
+    <w:lsdException w:name="Revision" w:semiHidden="1"/>
+    <w:lsdException w:name="List Paragraph" w:uiPriority="34" w:qFormat="1"/>
+    <w:lsdException w:name="Quote" w:uiPriority="29" w:qFormat="1"/>
+    <w:lsdException w:name="Intense Quote" w:uiPriority="30" w:qFormat="1"/>
+    <w:lsdException w:name="Medium List 2 Accent 1" w:uiPriority="66"/>
+    <w:lsdException w:name="Medium Grid 1 Accent 1" w:uiPriority="67"/>
+    <w:lsdException w:name="Medium Grid 2 Accent 1" w:uiPriority="68"/>
+    <w:lsdException w:name="Medium Grid 3 Accent 1" w:uiPriority="69"/>
+    <w:lsdException w:name="Dark List Accent 1" w:uiPriority="70"/>
+    <w:lsdException w:name="Colorful Shading Accent 1" w:uiPriority="71"/>
+    <w:lsdException w:name="Colorful List Accent 1" w:uiPriority="72"/>
+    <w:lsdException w:name="Colorful Grid Accent 1" w:uiPriority="73"/>
+    <w:lsdException w:name="Light Shading Accent 2" w:uiPriority="60"/>
+    <w:lsdException w:name="Light List Accent 2" w:uiPriority="61"/>
+    <w:lsdException w:name="Light Grid Accent 2" w:uiPriority="62"/>
+    <w:lsdException w:name="Medium Shading 1 Accent 2" w:uiPriority="63"/>
+    <w:lsdException w:name="Medium Shading 2 Accent 2" w:uiPriority="64"/>
+    <w:lsdException w:name="Medium List 1 Accent 2" w:uiPriority="65"/>
+    <w:lsdException w:name="Medium List 2 Accent 2" w:uiPriority="66"/>
+    <w:lsdException w:name="Medium Grid 1 Accent 2" w:uiPriority="67"/>
+    <w:lsdException w:name="Medium Grid 2 Accent 2" w:uiPriority="68"/>
+    <w:lsdException w:name="Medium Grid 3 Accent 2" w:uiPriority="69"/>
+    <w:lsdException w:name="Dark List Accent 2" w:uiPriority="70"/>
+    <w:lsdException w:name="Colorful Shading Accent 2" w:uiPriority="71"/>
+    <w:lsdException w:name="Colorful List Accent 2" w:uiPriority="72"/>
+    <w:lsdException w:name="Colorful Grid Accent 2" w:uiPriority="73"/>
+    <w:lsdException w:name="Light Shading Accent 3" w:uiPriority="60"/>
+    <w:lsdException w:name="Light List Accent 3" w:uiPriority="61"/>
+    <w:lsdException w:name="Light Grid Accent 3" w:uiPriority="62"/>
+    <w:lsdException w:name="Medium Shading 1 Accent 3" w:uiPriority="63"/>
+    <w:lsdException w:name="Medium Shading 2 Accent 3" w:uiPriority="64"/>
+    <w:lsdException w:name="Medium List 1 Accent 3" w:uiPriority="65"/>
+    <w:lsdException w:name="Medium List 2 Accent 3" w:uiPriority="66"/>
+    <w:lsdException w:name="Medium Grid 1 Accent 3" w:uiPriority="67"/>
+    <w:lsdException w:name="Medium Grid 2 Accent 3" w:uiPriority="68"/>
+    <w:lsdException w:name="Medium Grid 3 Accent 3" w:uiPriority="69"/>
+    <w:lsdException w:name="Dark List Accent 3" w:uiPriority="70"/>
+    <w:lsdException w:name="Colorful Shading Accent 3" w:uiPriority="71"/>
+    <w:lsdException w:name="Colorful List Accent 3" w:uiPriority="72"/>
+    <w:lsdException w:name="Colorful Grid Accent 3" w:uiPriority="73"/>
+    <w:lsdException w:name="Light Shading Accent 4" w:uiPriority="60"/>
+    <w:lsdException w:name="Light List Accent 4" w:uiPriority="61"/>
+    <w:lsdException w:name="Light Grid Accent 4" w:uiPriority="62"/>
+    <w:lsdException w:name="Medium Shading 1 Accent 4" w:uiPriority="63"/>
+    <w:lsdException w:name="Medium Shading 2 Accent 4" w:uiPriority="64"/>
+    <w:lsdException w:name="Medium List 1 Accent 4" w:uiPriority="65"/>
+    <w:lsdException w:name="Medium List 2 Accent 4" w:uiPriority="66"/>
+    <w:lsdException w:name="Medium Grid 1 Accent 4" w:uiPriority="67"/>
+    <w:lsdException w:name="Medium Grid 2 Accent 4" w:uiPriority="68"/>
+    <w:lsdException w:name="Medium Grid 3 Accent 4" w:uiPriority="69"/>
+    <w:lsdException w:name="Dark List Accent 4" w:uiPriority="70"/>
+    <w:lsdException w:name="Colorful Shading Accent 4" w:uiPriority="71"/>
+    <w:lsdException w:name="Colorful List Accent 4" w:uiPriority="72"/>
+    <w:lsdException w:name="Colorful Grid Accent 4" w:uiPriority="73"/>
+    <w:lsdException w:name="Light Shading Accent 5" w:uiPriority="60"/>
+    <w:lsdException w:name="Light List Accent 5" w:uiPriority="61"/>
+    <w:lsdException w:name="Light Grid Accent 5" w:uiPriority="62"/>
+    <w:lsdException w:name="Medium Shading 1 Accent 5" w:uiPriority="63"/>
+    <w:lsdException w:name="Medium Shading 2 Accent 5" w:uiPriority="64"/>
+    <w:lsdException w:name="Medium List 1 Accent 5" w:uiPriority="65"/>
+    <w:lsdException w:name="Medium List 2 Accent 5" w:uiPriority="66"/>
+    <w:lsdException w:name="Medium Grid 1 Accent 5" w:uiPriority="67"/>
+    <w:lsdException w:name="Medium Grid 2 Accent 5" w:uiPriority="68"/>
+    <w:lsdException w:name="Medium Grid 3 Accent 5" w:uiPriority="69"/>
+    <w:lsdException w:name="Dark List Accent 5" w:uiPriority="70"/>
+    <w:lsdException w:name="Colorful Shading Accent 5" w:uiPriority="71"/>
+    <w:lsdException w:name="Colorful List Accent 5" w:uiPriority="72"/>
+    <w:lsdException w:name="Colorful Grid Accent 5" w:uiPriority="73"/>
+    <w:lsdException w:name="Light Shading Accent 6" w:uiPriority="60"/>
+    <w:lsdException w:name="Light List Accent 6" w:uiPriority="61"/>
+    <w:lsdException w:name="Light Grid Accent 6" w:uiPriority="62"/>
+    <w:lsdException w:name="Medium Shading 1 Accent 6" w:uiPriority="63"/>
+    <w:lsdException w:name="Medium Shading 2 Accent 6" w:uiPriority="64"/>
+    <w:lsdException w:name="Medium List 1 Accent 6" w:uiPriority="65"/>
+    <w:lsdException w:name="Medium List 2 Accent 6" w:uiPriority="66"/>
+    <w:lsdException w:name="Medium Grid 1 Accent 6" w:uiPriority="67"/>
+    <w:lsdException w:name="Medium Grid 2 Accent 6" w:uiPriority="68"/>
+    <w:lsdException w:name="Medium Grid 3 Accent 6" w:uiPriority="69"/>
+    <w:lsdException w:name="Dark List Accent 6" w:uiPriority="70"/>
+    <w:lsdException w:name="Colorful Shading Accent 6" w:uiPriority="71"/>
+    <w:lsdException w:name="Colorful List Accent 6" w:uiPriority="72"/>
+    <w:lsdException w:name="Colorful Grid Accent 6" w:uiPriority="73"/>
+    <w:lsdException w:name="Subtle Emphasis" w:uiPriority="19" w:qFormat="1"/>
+    <w:lsdException w:name="Intense Emphasis" w:uiPriority="21" w:qFormat="1"/>
+    <w:lsdException w:name="Subtle Reference" w:uiPriority="31" w:qFormat="1"/>
+    <w:lsdException w:name="Intense Reference" w:uiPriority="32" w:qFormat="1"/>
+    <w:lsdException w:name="Book Title" w:uiPriority="33" w:qFormat="1"/>
+    <w:lsdException w:name="Bibliography" w:semiHidden="1" w:uiPriority="37" w:unhideWhenUsed="1"/>
+    <w:lsdException w:name="TOC Heading" w:semiHidden="1" w:uiPriority="39" w:unhideWhenUsed="1" w:qFormat="1"/>
+    <w:lsdException w:name="Plain Table 1" w:uiPriority="41"/>
+    <w:lsdException w:name="Plain Table 2" w:uiPriority="42"/>
+    <w:lsdException w:name="Plain Table 3" w:uiPriority="43"/>
+    <w:lsdException w:name="Plain Table 4" w:uiPriority="44"/>
+    <w:lsdException w:name="Plain Table 5" w:uiPriority="45"/>
+    <w:lsdException w:name="Grid Table Light" w:uiPriority="40"/>
+    <w:lsdException w:name="Grid Table 1 Light" w:uiPriority="46"/>
+    <w:lsdException w:name="Grid Table 2" w:uiPriority="47"/>
+    <w:lsdException w:name="Grid Table 3" w:uiPriority="48"/>
+    <w:lsdException w:name="Grid Table 4" w:uiPriority="49"/>
+    <w:lsdException w:name="Grid Table 5 Dark" w:uiPriority="50"/>
+    <w:lsdException w:name="Grid Table 6 Colorful" w:uiPriority="51"/>
+    <w:lsdException w:name="Grid Table 7 Colorful" w:uiPriority="52"/>
+    <w:lsdException w:name="Grid Table 1 Light Accent 1" w:uiPriority="46"/>
+    <w:lsdException w:name="Grid Table 2 Accent 1" w:uiPriority="47"/>
+    <w:lsdException w:name="Grid Table 3 Accent 1" w:uiPriority="48"/>
+    <w:lsdException w:name="Grid Table 4 Accent 1" w:uiPriority="49"/>
+    <w:lsdException w:name="Grid Table 5 Dark Accent 1" w:uiPriority="50"/>
+    <w:lsdException w:name="Grid Table 6 Colorful Accent 1" w:uiPriority="51"/>
+    <w:lsdException w:name="Grid Table 7 Colorful Accent 1" w:uiPriority="52"/>
+    <w:lsdException w:name="Grid Table 1 Light Accent 2" w:uiPriority="46"/>
+    <w:lsdException w:name="Grid Table 2 Accent 2" w:uiPriority="47"/>
+    <w:lsdException w:name="Grid Table 3 Accent 2" w:uiPriority="48"/>
+    <w:lsdException w:name="Grid Table 4 Accent 2" w:uiPriority="49"/>
+    <w:lsdException w:name="Grid Table 5 Dark Accent 2" w:uiPriority="50"/>
+    <w:lsdException w:name="Grid Table 6 Colorful Accent 2" w:uiPriority="51"/>
+    <w:lsdException w:name="Grid Table 7 Colorful Accent 2" w:uiPriority="52"/>
+    <w:lsdException w:name="Grid Table 1 Light Accent 3" w:uiPriority="46"/>
+    <w:lsdException w:name="Grid Table 2 Accent 3" w:uiPriority="47"/>
+    <w:lsdException w:name="Grid Table 3 Accent 3" w:uiPriority="48"/>
+    <w:lsdException w:name="Grid Table 4 Accent 3" w:uiPriority="49"/>
+    <w:lsdException w:name="Grid Table 5 Dark Accent 3" w:uiPriority="50"/>
+    <w:lsdException w:name="Grid Table 6 Colorful Accent 3" w:uiPriority="51"/>
+    <w:lsdException w:name="Grid Table 7 Colorful Accent 3" w:uiPriority="52"/>
+    <w:lsdException w:name="Grid Table 1 Light Accent 4" w:uiPriority="46"/>
+    <w:lsdException w:name="Grid Table 2 Accent 4" w:uiPriority="47"/>
+    <w:lsdException w:name="Grid Table 3 Accent 4" w:uiPriority="48"/>
+    <w:lsdException w:name="Grid Table 4 Accent 4" w:uiPriority="49"/>
+    <w:lsdException w:name="Grid Table 5 Dark Accent 4" w:uiPriority="50"/>
+    <w:lsdException w:name="Grid Table 6 Colorful Accent 4" w:uiPriority="51"/>
+    <w:lsdException w:name="Grid Table 7 Colorful Accent 4" w:uiPriority="52"/>
+    <w:lsdException w:name="Grid Table 1 Light Accent 5" w:uiPriority="46"/>
+    <w:lsdException w:name="Grid Table 2 Accent 5" w:uiPriority="47"/>
+    <w:lsdException w:name="Grid Table 3 Accent 5" w:uiPriority="48"/>
+    <w:lsdException w:name="Grid Table 4 Accent 5" w:uiPriority="49"/>
+    <w:lsdException w:name="Grid Table 5 Dark Accent 5" w:uiPriority="50"/>
+    <w:lsdException w:name="Grid Table 6 Colorful Accent 5" w:uiPriority="51"/>
+    <w:lsdException w:name="Grid Table 7 Colorful Accent 5" w:uiPriority="52"/>
+    <w:lsdException w:name="Grid Table 1 Light Accent 6" w:uiPriority="46"/>
+    <w:lsdException w:name="Grid Table 2 Accent 6" w:uiPriority="47"/>
+    <w:lsdException w:name="Grid Table 3 Accent 6" w:uiPriority="48"/>
+    <w:lsdException w:name="Grid Table 4 Accent 6" w:uiPriority="49"/>
+    <w:lsdException w:name="Grid Table 5 Dark Accent 6" w:uiPriority="50"/>
+    <w:lsdException w:name="Grid Table 6 Colorful Accent 6" w:uiPriority="51"/>
+    <w:lsdException w:name="Grid Table 7 Colorful Accent 6" w:uiPriority="52"/>
+    <w:lsdException w:name="List Table 1 Light" w:uiPriority="46"/>
+    <w:lsdException w:name="List Table 2" w:uiPriority="47"/>
+    <w:lsdException w:name="List Table 3" w:uiPriority="48"/>
+    <w:lsdException w:name="List Table 4" w:uiPriority="49"/>
+    <w:lsdException w:name="List Table 5 Dark" w:uiPriority="50"/>
+    <w:lsdException w:name="List Table 6 Colorful" w:uiPriority="51"/>
+    <w:lsdException w:name="List Table 7 Colorful" w:uiPriority="52"/>
+    <w:lsdException w:name="List Table 1 Light Accent 1" w:uiPriority="46"/>
+    <w:lsdException w:name="List Table 2 Accent 1" w:uiPriority="47"/>
+    <w:lsdException w:name="List Table 3 Accent 1" w:uiPriority="48"/>
+    <w:lsdException w:name="List Table 4 Accent 1" w:uiPriority="49"/>
+    <w:lsdException w:name="List Table 5 Dark Accent 1" w:uiPriority="50"/>
+    <w:lsdException w:name="List Table 6 Colorful Accent 1" w:uiPriority="51"/>
+    <w:lsdException w:name="List Table 7 Colorful Accent 1" w:uiPriority="52"/>
+    <w:lsdException w:name="List Table 1 Light Accent 2" w:uiPriority="46"/>
+    <w:lsdException w:name="List Table 2 Accent 2" w:uiPriority="47"/>
+    <w:lsdException w:name="List Table 3 Accent 2" w:uiPriority="48"/>
+    <w:lsdException w:name="List Table 4 Accent 2" w:uiPriority="49"/>
+    <w:lsdException w:name="List Table 5 Dark Accent 2" w:uiPriority="50"/>
+    <w:lsdException w:name="List Table 6 Colorful Accent 2" w:uiPriority="51"/>
+    <w:lsdException w:name="List Table 7 Colorful Accent 2" w:uiPriority="52"/>
+    <w:lsdException w:name="List Table 1 Light Accent 3" w:uiPriority="46"/>
+    <w:lsdException w:name="List Table 2 Accent 3" w:uiPriority="47"/>
+    <w:lsdException w:name="List Table 3 Accent 3" w:uiPriority="48"/>
+    <w:lsdException w:name="List Table 4 Accent 3" w:uiPriority="49"/>
+    <w:lsdException w:name="List Table 5 Dark Accent 3" w:uiPriority="50"/>
+    <w:lsdException w:name="List Table 6 Colorful Accent 3" w:uiPriority="51"/>
+    <w:lsdException w:name="List Table 7 Colorful Accent 3" w:uiPriority="52"/>
+    <w:lsdException w:name="List Table 1 Light Accent 4" w:uiPriority="46"/>
+    <w:lsdException w:name="List Table 2 Accent 4" w:uiPriority="47"/>
+    <w:lsdException w:name="List Table 3 Accent 4" w:uiPriority="48"/>
+    <w:lsdException w:name="List Table 4 Accent 4" w:uiPriority="49"/>
+    <w:lsdException w:name="List Table 5 Dark Accent 4" w:uiPriority="50"/>
+    <w:lsdException w:name="List Table 6 Colorful Accent 4" w:uiPriority="51"/>
+    <w:lsdException w:name="List Table 7 Colorful Accent 4" w:uiPriority="52"/>
+    <w:lsdException w:name="List Table 1 Light Accent 5" w:uiPriority="46"/>
+    <w:lsdException w:name="List Table 2 Accent 5" w:uiPriority="47"/>
+    <w:lsdException w:name="List Table 3 Accent 5" w:uiPriority="48"/>
+    <w:lsdException w:name="List Table 4 Accent 5" w:uiPriority="49"/>
+    <w:lsdException w:name="List Table 5 Dark Accent 5" w:uiPriority="50"/>
+    <w:lsdException w:name="List Table 6 Colorful Accent 5" w:uiPriority="51"/>
+    <w:lsdException w:name="List Table 7 Colorful Accent 5" w:uiPriority="52"/>
+    <w:lsdException w:name="List Table 1 Light Accent 6" w:uiPriority="46"/>
+    <w:lsdException w:name="List Table 2 Accent 6" w:uiPriority="47"/>
+    <w:lsdException w:name="List Table 3 Accent 6" w:uiPriority="48"/>
+    <w:lsdException w:name="List Table 4 Accent 6" w:uiPriority="49"/>
+    <w:lsdException w:name="List Table 5 Dark Accent 6" w:uiPriority="50"/>
+    <w:lsdException w:name="List Table 6 Colorful Accent 6" w:uiPriority="51"/>
+    <w:lsdException w:name="List Table 7 Colorful Accent 6" w:uiPriority="52"/>
   </w:latentStyles>
   <w:style w:type="paragraph" w:default="1" w:styleId="Normal">
     <w:name w:val="Normal"/>

</xml_diff>